<commit_message>
WIP: Starting on external hyperlink work
</commit_message>
<xml_diff>
--- a/src/test/resources/docx/Manual-and-Styled-Lists.docx
+++ b/src/test/resources/docx/Manual-and-Styled-Lists.docx
@@ -1,6 +1,6 @@
 
 <file path=word/document.xml><?xml version="1.0" encoding="utf-8"?>
-<w:document xmlns:wpc="http://schemas.microsoft.com/office/word/2010/wordprocessingCanvas" xmlns:cx="http://schemas.microsoft.com/office/drawing/2014/chartex" xmlns:cx1="http://schemas.microsoft.com/office/drawing/2015/9/8/chartex" xmlns:cx2="http://schemas.microsoft.com/office/drawing/2015/10/21/chartex" xmlns:cx3="http://schemas.microsoft.com/office/drawing/2016/5/9/chartex" xmlns:cx4="http://schemas.microsoft.com/office/drawing/2016/5/10/chartex" xmlns:cx5="http://schemas.microsoft.com/office/drawing/2016/5/11/chartex" xmlns:cx6="http://schemas.microsoft.com/office/drawing/2016/5/12/chartex" xmlns:cx7="http://schemas.microsoft.com/office/drawing/2016/5/13/chartex" xmlns:cx8="http://schemas.microsoft.com/office/drawing/2016/5/14/chartex" xmlns:mc="http://schemas.openxmlformats.org/markup-compatibility/2006" xmlns:aink="http://schemas.microsoft.com/office/drawing/2016/ink" xmlns:am3d="http://schemas.microsoft.com/office/drawing/2017/model3d" xmlns:o="urn:schemas-microsoft-com:office:office" xmlns:r="http://schemas.openxmlformats.org/officeDocument/2006/relationships" xmlns:m="http://schemas.openxmlformats.org/officeDocument/2006/math" xmlns:v="urn:schemas-microsoft-com:vml" xmlns:wp14="http://schemas.microsoft.com/office/word/2010/wordprocessingDrawing" xmlns:wp="http://schemas.openxmlformats.org/drawingml/2006/wordprocessingDrawing" xmlns:w10="urn:schemas-microsoft-com:office:word" xmlns:w="http://schemas.openxmlformats.org/wordprocessingml/2006/main" xmlns:w14="http://schemas.microsoft.com/office/word/2010/wordml" xmlns:w15="http://schemas.microsoft.com/office/word/2012/wordml" xmlns:w16cex="http://schemas.microsoft.com/office/word/2018/wordml/cex" xmlns:w16cid="http://schemas.microsoft.com/office/word/2016/wordml/cid" xmlns:w16="http://schemas.microsoft.com/office/word/2018/wordml" xmlns:w16se="http://schemas.microsoft.com/office/word/2015/wordml/symex" xmlns:wpg="http://schemas.microsoft.com/office/word/2010/wordprocessingGroup" xmlns:wpi="http://schemas.microsoft.com/office/word/2010/wordprocessingInk" xmlns:wne="http://schemas.microsoft.com/office/word/2006/wordml" xmlns:wps="http://schemas.microsoft.com/office/word/2010/wordprocessingShape" mc:Ignorable="w14 w15 w16se w16cid w16 w16cex wp14">
+<w:document xmlns:wpc="http://schemas.microsoft.com/office/word/2010/wordprocessingCanvas" xmlns:cx="http://schemas.microsoft.com/office/drawing/2014/chartex" xmlns:cx1="http://schemas.microsoft.com/office/drawing/2015/9/8/chartex" xmlns:cx2="http://schemas.microsoft.com/office/drawing/2015/10/21/chartex" xmlns:cx3="http://schemas.microsoft.com/office/drawing/2016/5/9/chartex" xmlns:cx4="http://schemas.microsoft.com/office/drawing/2016/5/10/chartex" xmlns:cx5="http://schemas.microsoft.com/office/drawing/2016/5/11/chartex" xmlns:cx6="http://schemas.microsoft.com/office/drawing/2016/5/12/chartex" xmlns:cx7="http://schemas.microsoft.com/office/drawing/2016/5/13/chartex" xmlns:cx8="http://schemas.microsoft.com/office/drawing/2016/5/14/chartex" xmlns:mc="http://schemas.openxmlformats.org/markup-compatibility/2006" xmlns:aink="http://schemas.microsoft.com/office/drawing/2016/ink" xmlns:am3d="http://schemas.microsoft.com/office/drawing/2017/model3d" xmlns:o="urn:schemas-microsoft-com:office:office" xmlns:oel="http://schemas.microsoft.com/office/2019/extlst" xmlns:r="http://schemas.openxmlformats.org/officeDocument/2006/relationships" xmlns:m="http://schemas.openxmlformats.org/officeDocument/2006/math" xmlns:v="urn:schemas-microsoft-com:vml" xmlns:wp14="http://schemas.microsoft.com/office/word/2010/wordprocessingDrawing" xmlns:wp="http://schemas.openxmlformats.org/drawingml/2006/wordprocessingDrawing" xmlns:w10="urn:schemas-microsoft-com:office:word" xmlns:w="http://schemas.openxmlformats.org/wordprocessingml/2006/main" xmlns:w14="http://schemas.microsoft.com/office/word/2010/wordml" xmlns:w15="http://schemas.microsoft.com/office/word/2012/wordml" xmlns:w16cex="http://schemas.microsoft.com/office/word/2018/wordml/cex" xmlns:w16cid="http://schemas.microsoft.com/office/word/2016/wordml/cid" xmlns:w16="http://schemas.microsoft.com/office/word/2018/wordml" xmlns:w16sdtdh="http://schemas.microsoft.com/office/word/2020/wordml/sdtdatahash" xmlns:w16se="http://schemas.microsoft.com/office/word/2015/wordml/symex" xmlns:wpg="http://schemas.microsoft.com/office/word/2010/wordprocessingGroup" xmlns:wpi="http://schemas.microsoft.com/office/word/2010/wordprocessingInk" xmlns:wne="http://schemas.microsoft.com/office/word/2006/wordml" xmlns:wps="http://schemas.microsoft.com/office/word/2010/wordprocessingShape" mc:Ignorable="w14 w15 w16se w16cid w16 w16cex w16sdtdh wp14">
   <w:body>
     <w:p>
       <w:r>
@@ -36,13 +36,8 @@
         <w:spacing w:before="0" w:after="0"/>
       </w:pPr>
       <w:r>
-        <w:t xml:space="preserve">Normal </w:t>
+        <w:t>Normal pargraph</w:t>
       </w:r>
-      <w:proofErr w:type="spellStart"/>
-      <w:r>
-        <w:t>pargraph</w:t>
-      </w:r>
-      <w:proofErr w:type="spellEnd"/>
     </w:p>
     <w:p>
       <w:pPr>
@@ -115,12 +110,7 @@
         </w:numPr>
       </w:pPr>
       <w:r>
-        <w:t>Nu</w:t>
-      </w:r>
-      <w:bookmarkStart w:id="0" w:name="_GoBack"/>
-      <w:bookmarkEnd w:id="0"/>
-      <w:r>
-        <w:t>mbered list item 1</w:t>
+        <w:t>Numbered list item 1</w:t>
       </w:r>
     </w:p>
     <w:p>
@@ -144,11 +134,43 @@
         <w:t>Last paragraph (normal)</w:t>
       </w:r>
     </w:p>
+    <w:p>
+      <w:r>
+        <w:t>Hyperlink to an external URL</w:t>
+      </w:r>
+      <w:r>
+        <w:t xml:space="preserve"> using the URL</w:t>
+      </w:r>
+      <w:r>
+        <w:t xml:space="preserve">: </w:t>
+      </w:r>
+      <w:hyperlink r:id="rId7" w:history="1">
+        <w:r>
+          <w:rPr>
+            <w:rStyle w:val="Hyperlink"/>
+          </w:rPr>
+          <w:t>https://github.com/drmacro/wordinator</w:t>
+        </w:r>
+      </w:hyperlink>
+    </w:p>
+    <w:p>
+      <w:r>
+        <w:t xml:space="preserve">Hyperlink to an external URL using some link text: </w:t>
+      </w:r>
+      <w:hyperlink r:id="rId8" w:history="1">
+        <w:r>
+          <w:rPr>
+            <w:rStyle w:val="Hyperlink"/>
+          </w:rPr>
+          <w:t>SASB Conceptual Framework</w:t>
+        </w:r>
+      </w:hyperlink>
+    </w:p>
     <w:sectPr>
-      <w:headerReference w:type="even" r:id="rId7"/>
-      <w:headerReference w:type="default" r:id="rId8"/>
-      <w:footerReference w:type="even" r:id="rId9"/>
-      <w:footerReference w:type="default" r:id="rId10"/>
+      <w:headerReference w:type="even" r:id="rId9"/>
+      <w:headerReference w:type="default" r:id="rId10"/>
+      <w:footerReference w:type="even" r:id="rId11"/>
+      <w:footerReference w:type="default" r:id="rId12"/>
       <w:pgSz w:w="12240" w:h="15840"/>
       <w:pgMar w:top="1440" w:right="1440" w:bottom="1440" w:left="1440" w:header="720" w:footer="720" w:gutter="0"/>
       <w:pgNumType w:start="1"/>
@@ -159,7 +181,7 @@
 </file>
 
 <file path=word/endnotes.xml><?xml version="1.0" encoding="utf-8"?>
-<w:endnotes xmlns:wpc="http://schemas.microsoft.com/office/word/2010/wordprocessingCanvas" xmlns:cx="http://schemas.microsoft.com/office/drawing/2014/chartex" xmlns:cx1="http://schemas.microsoft.com/office/drawing/2015/9/8/chartex" xmlns:cx2="http://schemas.microsoft.com/office/drawing/2015/10/21/chartex" xmlns:cx3="http://schemas.microsoft.com/office/drawing/2016/5/9/chartex" xmlns:cx4="http://schemas.microsoft.com/office/drawing/2016/5/10/chartex" xmlns:cx5="http://schemas.microsoft.com/office/drawing/2016/5/11/chartex" xmlns:cx6="http://schemas.microsoft.com/office/drawing/2016/5/12/chartex" xmlns:cx7="http://schemas.microsoft.com/office/drawing/2016/5/13/chartex" xmlns:cx8="http://schemas.microsoft.com/office/drawing/2016/5/14/chartex" xmlns:mc="http://schemas.openxmlformats.org/markup-compatibility/2006" xmlns:aink="http://schemas.microsoft.com/office/drawing/2016/ink" xmlns:am3d="http://schemas.microsoft.com/office/drawing/2017/model3d" xmlns:o="urn:schemas-microsoft-com:office:office" xmlns:r="http://schemas.openxmlformats.org/officeDocument/2006/relationships" xmlns:m="http://schemas.openxmlformats.org/officeDocument/2006/math" xmlns:v="urn:schemas-microsoft-com:vml" xmlns:wp14="http://schemas.microsoft.com/office/word/2010/wordprocessingDrawing" xmlns:wp="http://schemas.openxmlformats.org/drawingml/2006/wordprocessingDrawing" xmlns:w10="urn:schemas-microsoft-com:office:word" xmlns:w="http://schemas.openxmlformats.org/wordprocessingml/2006/main" xmlns:w14="http://schemas.microsoft.com/office/word/2010/wordml" xmlns:w15="http://schemas.microsoft.com/office/word/2012/wordml" xmlns:w16cex="http://schemas.microsoft.com/office/word/2018/wordml/cex" xmlns:w16cid="http://schemas.microsoft.com/office/word/2016/wordml/cid" xmlns:w16="http://schemas.microsoft.com/office/word/2018/wordml" xmlns:w16se="http://schemas.microsoft.com/office/word/2015/wordml/symex" xmlns:wpg="http://schemas.microsoft.com/office/word/2010/wordprocessingGroup" xmlns:wpi="http://schemas.microsoft.com/office/word/2010/wordprocessingInk" xmlns:wne="http://schemas.microsoft.com/office/word/2006/wordml" xmlns:wps="http://schemas.microsoft.com/office/word/2010/wordprocessingShape" mc:Ignorable="w14 w15 w16se w16cid w16 w16cex wp14">
+<w:endnotes xmlns:wpc="http://schemas.microsoft.com/office/word/2010/wordprocessingCanvas" xmlns:cx="http://schemas.microsoft.com/office/drawing/2014/chartex" xmlns:cx1="http://schemas.microsoft.com/office/drawing/2015/9/8/chartex" xmlns:cx2="http://schemas.microsoft.com/office/drawing/2015/10/21/chartex" xmlns:cx3="http://schemas.microsoft.com/office/drawing/2016/5/9/chartex" xmlns:cx4="http://schemas.microsoft.com/office/drawing/2016/5/10/chartex" xmlns:cx5="http://schemas.microsoft.com/office/drawing/2016/5/11/chartex" xmlns:cx6="http://schemas.microsoft.com/office/drawing/2016/5/12/chartex" xmlns:cx7="http://schemas.microsoft.com/office/drawing/2016/5/13/chartex" xmlns:cx8="http://schemas.microsoft.com/office/drawing/2016/5/14/chartex" xmlns:mc="http://schemas.openxmlformats.org/markup-compatibility/2006" xmlns:aink="http://schemas.microsoft.com/office/drawing/2016/ink" xmlns:am3d="http://schemas.microsoft.com/office/drawing/2017/model3d" xmlns:o="urn:schemas-microsoft-com:office:office" xmlns:oel="http://schemas.microsoft.com/office/2019/extlst" xmlns:r="http://schemas.openxmlformats.org/officeDocument/2006/relationships" xmlns:m="http://schemas.openxmlformats.org/officeDocument/2006/math" xmlns:v="urn:schemas-microsoft-com:vml" xmlns:wp14="http://schemas.microsoft.com/office/word/2010/wordprocessingDrawing" xmlns:wp="http://schemas.openxmlformats.org/drawingml/2006/wordprocessingDrawing" xmlns:w10="urn:schemas-microsoft-com:office:word" xmlns:w="http://schemas.openxmlformats.org/wordprocessingml/2006/main" xmlns:w14="http://schemas.microsoft.com/office/word/2010/wordml" xmlns:w15="http://schemas.microsoft.com/office/word/2012/wordml" xmlns:w16cex="http://schemas.microsoft.com/office/word/2018/wordml/cex" xmlns:w16cid="http://schemas.microsoft.com/office/word/2016/wordml/cid" xmlns:w16="http://schemas.microsoft.com/office/word/2018/wordml" xmlns:w16sdtdh="http://schemas.microsoft.com/office/word/2020/wordml/sdtdatahash" xmlns:w16se="http://schemas.microsoft.com/office/word/2015/wordml/symex" xmlns:wpg="http://schemas.microsoft.com/office/word/2010/wordprocessingGroup" xmlns:wpi="http://schemas.microsoft.com/office/word/2010/wordprocessingInk" xmlns:wne="http://schemas.microsoft.com/office/word/2006/wordml" xmlns:wps="http://schemas.microsoft.com/office/word/2010/wordprocessingShape" mc:Ignorable="w14 w15 w16se w16cid w16 w16cex w16sdtdh wp14">
   <w:endnote w:type="separator" w:id="-1">
     <w:p>
       <w:pPr>
@@ -184,7 +206,7 @@
 </file>
 
 <file path=word/footer1.xml><?xml version="1.0" encoding="utf-8"?>
-<w:ftr xmlns:wpc="http://schemas.microsoft.com/office/word/2010/wordprocessingCanvas" xmlns:cx="http://schemas.microsoft.com/office/drawing/2014/chartex" xmlns:cx1="http://schemas.microsoft.com/office/drawing/2015/9/8/chartex" xmlns:cx2="http://schemas.microsoft.com/office/drawing/2015/10/21/chartex" xmlns:cx3="http://schemas.microsoft.com/office/drawing/2016/5/9/chartex" xmlns:cx4="http://schemas.microsoft.com/office/drawing/2016/5/10/chartex" xmlns:cx5="http://schemas.microsoft.com/office/drawing/2016/5/11/chartex" xmlns:cx6="http://schemas.microsoft.com/office/drawing/2016/5/12/chartex" xmlns:cx7="http://schemas.microsoft.com/office/drawing/2016/5/13/chartex" xmlns:cx8="http://schemas.microsoft.com/office/drawing/2016/5/14/chartex" xmlns:mc="http://schemas.openxmlformats.org/markup-compatibility/2006" xmlns:aink="http://schemas.microsoft.com/office/drawing/2016/ink" xmlns:am3d="http://schemas.microsoft.com/office/drawing/2017/model3d" xmlns:o="urn:schemas-microsoft-com:office:office" xmlns:r="http://schemas.openxmlformats.org/officeDocument/2006/relationships" xmlns:m="http://schemas.openxmlformats.org/officeDocument/2006/math" xmlns:v="urn:schemas-microsoft-com:vml" xmlns:wp14="http://schemas.microsoft.com/office/word/2010/wordprocessingDrawing" xmlns:wp="http://schemas.openxmlformats.org/drawingml/2006/wordprocessingDrawing" xmlns:w10="urn:schemas-microsoft-com:office:word" xmlns:w="http://schemas.openxmlformats.org/wordprocessingml/2006/main" xmlns:w14="http://schemas.microsoft.com/office/word/2010/wordml" xmlns:w15="http://schemas.microsoft.com/office/word/2012/wordml" xmlns:w16cex="http://schemas.microsoft.com/office/word/2018/wordml/cex" xmlns:w16cid="http://schemas.microsoft.com/office/word/2016/wordml/cid" xmlns:w16="http://schemas.microsoft.com/office/word/2018/wordml" xmlns:w16se="http://schemas.microsoft.com/office/word/2015/wordml/symex" xmlns:wpg="http://schemas.microsoft.com/office/word/2010/wordprocessingGroup" xmlns:wpi="http://schemas.microsoft.com/office/word/2010/wordprocessingInk" xmlns:wne="http://schemas.microsoft.com/office/word/2006/wordml" xmlns:wps="http://schemas.microsoft.com/office/word/2010/wordprocessingShape" mc:Ignorable="w14 w15 w16se w16cid w16 w16cex wp14">
+<w:ftr xmlns:wpc="http://schemas.microsoft.com/office/word/2010/wordprocessingCanvas" xmlns:cx="http://schemas.microsoft.com/office/drawing/2014/chartex" xmlns:cx1="http://schemas.microsoft.com/office/drawing/2015/9/8/chartex" xmlns:cx2="http://schemas.microsoft.com/office/drawing/2015/10/21/chartex" xmlns:cx3="http://schemas.microsoft.com/office/drawing/2016/5/9/chartex" xmlns:cx4="http://schemas.microsoft.com/office/drawing/2016/5/10/chartex" xmlns:cx5="http://schemas.microsoft.com/office/drawing/2016/5/11/chartex" xmlns:cx6="http://schemas.microsoft.com/office/drawing/2016/5/12/chartex" xmlns:cx7="http://schemas.microsoft.com/office/drawing/2016/5/13/chartex" xmlns:cx8="http://schemas.microsoft.com/office/drawing/2016/5/14/chartex" xmlns:mc="http://schemas.openxmlformats.org/markup-compatibility/2006" xmlns:aink="http://schemas.microsoft.com/office/drawing/2016/ink" xmlns:am3d="http://schemas.microsoft.com/office/drawing/2017/model3d" xmlns:o="urn:schemas-microsoft-com:office:office" xmlns:oel="http://schemas.microsoft.com/office/2019/extlst" xmlns:r="http://schemas.openxmlformats.org/officeDocument/2006/relationships" xmlns:m="http://schemas.openxmlformats.org/officeDocument/2006/math" xmlns:v="urn:schemas-microsoft-com:vml" xmlns:wp14="http://schemas.microsoft.com/office/word/2010/wordprocessingDrawing" xmlns:wp="http://schemas.openxmlformats.org/drawingml/2006/wordprocessingDrawing" xmlns:w10="urn:schemas-microsoft-com:office:word" xmlns:w="http://schemas.openxmlformats.org/wordprocessingml/2006/main" xmlns:w14="http://schemas.microsoft.com/office/word/2010/wordml" xmlns:w15="http://schemas.microsoft.com/office/word/2012/wordml" xmlns:w16cex="http://schemas.microsoft.com/office/word/2018/wordml/cex" xmlns:w16cid="http://schemas.microsoft.com/office/word/2016/wordml/cid" xmlns:w16="http://schemas.microsoft.com/office/word/2018/wordml" xmlns:w16sdtdh="http://schemas.microsoft.com/office/word/2020/wordml/sdtdatahash" xmlns:w16se="http://schemas.microsoft.com/office/word/2015/wordml/symex" xmlns:wpg="http://schemas.microsoft.com/office/word/2010/wordprocessingGroup" xmlns:wpi="http://schemas.microsoft.com/office/word/2010/wordprocessingInk" xmlns:wne="http://schemas.microsoft.com/office/word/2006/wordml" xmlns:wps="http://schemas.microsoft.com/office/word/2010/wordprocessingShape" mc:Ignorable="w14 w15 w16se w16cid w16 w16cex w16sdtdh wp14">
   <w:p>
     <w:r>
       <w:t>Even Footer</w:t>
@@ -194,7 +216,7 @@
 </file>
 
 <file path=word/footer2.xml><?xml version="1.0" encoding="utf-8"?>
-<w:ftr xmlns:wpc="http://schemas.microsoft.com/office/word/2010/wordprocessingCanvas" xmlns:cx="http://schemas.microsoft.com/office/drawing/2014/chartex" xmlns:cx1="http://schemas.microsoft.com/office/drawing/2015/9/8/chartex" xmlns:cx2="http://schemas.microsoft.com/office/drawing/2015/10/21/chartex" xmlns:cx3="http://schemas.microsoft.com/office/drawing/2016/5/9/chartex" xmlns:cx4="http://schemas.microsoft.com/office/drawing/2016/5/10/chartex" xmlns:cx5="http://schemas.microsoft.com/office/drawing/2016/5/11/chartex" xmlns:cx6="http://schemas.microsoft.com/office/drawing/2016/5/12/chartex" xmlns:cx7="http://schemas.microsoft.com/office/drawing/2016/5/13/chartex" xmlns:cx8="http://schemas.microsoft.com/office/drawing/2016/5/14/chartex" xmlns:mc="http://schemas.openxmlformats.org/markup-compatibility/2006" xmlns:aink="http://schemas.microsoft.com/office/drawing/2016/ink" xmlns:am3d="http://schemas.microsoft.com/office/drawing/2017/model3d" xmlns:o="urn:schemas-microsoft-com:office:office" xmlns:r="http://schemas.openxmlformats.org/officeDocument/2006/relationships" xmlns:m="http://schemas.openxmlformats.org/officeDocument/2006/math" xmlns:v="urn:schemas-microsoft-com:vml" xmlns:wp14="http://schemas.microsoft.com/office/word/2010/wordprocessingDrawing" xmlns:wp="http://schemas.openxmlformats.org/drawingml/2006/wordprocessingDrawing" xmlns:w10="urn:schemas-microsoft-com:office:word" xmlns:w="http://schemas.openxmlformats.org/wordprocessingml/2006/main" xmlns:w14="http://schemas.microsoft.com/office/word/2010/wordml" xmlns:w15="http://schemas.microsoft.com/office/word/2012/wordml" xmlns:w16cex="http://schemas.microsoft.com/office/word/2018/wordml/cex" xmlns:w16cid="http://schemas.microsoft.com/office/word/2016/wordml/cid" xmlns:w16="http://schemas.microsoft.com/office/word/2018/wordml" xmlns:w16se="http://schemas.microsoft.com/office/word/2015/wordml/symex" xmlns:wpg="http://schemas.microsoft.com/office/word/2010/wordprocessingGroup" xmlns:wpi="http://schemas.microsoft.com/office/word/2010/wordprocessingInk" xmlns:wne="http://schemas.microsoft.com/office/word/2006/wordml" xmlns:wps="http://schemas.microsoft.com/office/word/2010/wordprocessingShape" mc:Ignorable="w14 w15 w16se w16cid w16 w16cex wp14">
+<w:ftr xmlns:wpc="http://schemas.microsoft.com/office/word/2010/wordprocessingCanvas" xmlns:cx="http://schemas.microsoft.com/office/drawing/2014/chartex" xmlns:cx1="http://schemas.microsoft.com/office/drawing/2015/9/8/chartex" xmlns:cx2="http://schemas.microsoft.com/office/drawing/2015/10/21/chartex" xmlns:cx3="http://schemas.microsoft.com/office/drawing/2016/5/9/chartex" xmlns:cx4="http://schemas.microsoft.com/office/drawing/2016/5/10/chartex" xmlns:cx5="http://schemas.microsoft.com/office/drawing/2016/5/11/chartex" xmlns:cx6="http://schemas.microsoft.com/office/drawing/2016/5/12/chartex" xmlns:cx7="http://schemas.microsoft.com/office/drawing/2016/5/13/chartex" xmlns:cx8="http://schemas.microsoft.com/office/drawing/2016/5/14/chartex" xmlns:mc="http://schemas.openxmlformats.org/markup-compatibility/2006" xmlns:aink="http://schemas.microsoft.com/office/drawing/2016/ink" xmlns:am3d="http://schemas.microsoft.com/office/drawing/2017/model3d" xmlns:o="urn:schemas-microsoft-com:office:office" xmlns:oel="http://schemas.microsoft.com/office/2019/extlst" xmlns:r="http://schemas.openxmlformats.org/officeDocument/2006/relationships" xmlns:m="http://schemas.openxmlformats.org/officeDocument/2006/math" xmlns:v="urn:schemas-microsoft-com:vml" xmlns:wp14="http://schemas.microsoft.com/office/word/2010/wordprocessingDrawing" xmlns:wp="http://schemas.openxmlformats.org/drawingml/2006/wordprocessingDrawing" xmlns:w10="urn:schemas-microsoft-com:office:word" xmlns:w="http://schemas.openxmlformats.org/wordprocessingml/2006/main" xmlns:w14="http://schemas.microsoft.com/office/word/2010/wordml" xmlns:w15="http://schemas.microsoft.com/office/word/2012/wordml" xmlns:w16cex="http://schemas.microsoft.com/office/word/2018/wordml/cex" xmlns:w16cid="http://schemas.microsoft.com/office/word/2016/wordml/cid" xmlns:w16="http://schemas.microsoft.com/office/word/2018/wordml" xmlns:w16sdtdh="http://schemas.microsoft.com/office/word/2020/wordml/sdtdatahash" xmlns:w16se="http://schemas.microsoft.com/office/word/2015/wordml/symex" xmlns:wpg="http://schemas.microsoft.com/office/word/2010/wordprocessingGroup" xmlns:wpi="http://schemas.microsoft.com/office/word/2010/wordprocessingInk" xmlns:wne="http://schemas.microsoft.com/office/word/2006/wordml" xmlns:wps="http://schemas.microsoft.com/office/word/2010/wordprocessingShape" mc:Ignorable="w14 w15 w16se w16cid w16 w16cex w16sdtdh wp14">
   <w:p>
     <w:r>
       <w:t xml:space="preserve">Odd Footer: </w:t>
@@ -225,7 +247,7 @@
 </file>
 
 <file path=word/footnotes.xml><?xml version="1.0" encoding="utf-8"?>
-<w:footnotes xmlns:wpc="http://schemas.microsoft.com/office/word/2010/wordprocessingCanvas" xmlns:cx="http://schemas.microsoft.com/office/drawing/2014/chartex" xmlns:cx1="http://schemas.microsoft.com/office/drawing/2015/9/8/chartex" xmlns:cx2="http://schemas.microsoft.com/office/drawing/2015/10/21/chartex" xmlns:cx3="http://schemas.microsoft.com/office/drawing/2016/5/9/chartex" xmlns:cx4="http://schemas.microsoft.com/office/drawing/2016/5/10/chartex" xmlns:cx5="http://schemas.microsoft.com/office/drawing/2016/5/11/chartex" xmlns:cx6="http://schemas.microsoft.com/office/drawing/2016/5/12/chartex" xmlns:cx7="http://schemas.microsoft.com/office/drawing/2016/5/13/chartex" xmlns:cx8="http://schemas.microsoft.com/office/drawing/2016/5/14/chartex" xmlns:mc="http://schemas.openxmlformats.org/markup-compatibility/2006" xmlns:aink="http://schemas.microsoft.com/office/drawing/2016/ink" xmlns:am3d="http://schemas.microsoft.com/office/drawing/2017/model3d" xmlns:o="urn:schemas-microsoft-com:office:office" xmlns:r="http://schemas.openxmlformats.org/officeDocument/2006/relationships" xmlns:m="http://schemas.openxmlformats.org/officeDocument/2006/math" xmlns:v="urn:schemas-microsoft-com:vml" xmlns:wp14="http://schemas.microsoft.com/office/word/2010/wordprocessingDrawing" xmlns:wp="http://schemas.openxmlformats.org/drawingml/2006/wordprocessingDrawing" xmlns:w10="urn:schemas-microsoft-com:office:word" xmlns:w="http://schemas.openxmlformats.org/wordprocessingml/2006/main" xmlns:w14="http://schemas.microsoft.com/office/word/2010/wordml" xmlns:w15="http://schemas.microsoft.com/office/word/2012/wordml" xmlns:w16cex="http://schemas.microsoft.com/office/word/2018/wordml/cex" xmlns:w16cid="http://schemas.microsoft.com/office/word/2016/wordml/cid" xmlns:w16="http://schemas.microsoft.com/office/word/2018/wordml" xmlns:w16se="http://schemas.microsoft.com/office/word/2015/wordml/symex" xmlns:wpg="http://schemas.microsoft.com/office/word/2010/wordprocessingGroup" xmlns:wpi="http://schemas.microsoft.com/office/word/2010/wordprocessingInk" xmlns:wne="http://schemas.microsoft.com/office/word/2006/wordml" xmlns:wps="http://schemas.microsoft.com/office/word/2010/wordprocessingShape" mc:Ignorable="w14 w15 w16se w16cid w16 w16cex wp14">
+<w:footnotes xmlns:wpc="http://schemas.microsoft.com/office/word/2010/wordprocessingCanvas" xmlns:cx="http://schemas.microsoft.com/office/drawing/2014/chartex" xmlns:cx1="http://schemas.microsoft.com/office/drawing/2015/9/8/chartex" xmlns:cx2="http://schemas.microsoft.com/office/drawing/2015/10/21/chartex" xmlns:cx3="http://schemas.microsoft.com/office/drawing/2016/5/9/chartex" xmlns:cx4="http://schemas.microsoft.com/office/drawing/2016/5/10/chartex" xmlns:cx5="http://schemas.microsoft.com/office/drawing/2016/5/11/chartex" xmlns:cx6="http://schemas.microsoft.com/office/drawing/2016/5/12/chartex" xmlns:cx7="http://schemas.microsoft.com/office/drawing/2016/5/13/chartex" xmlns:cx8="http://schemas.microsoft.com/office/drawing/2016/5/14/chartex" xmlns:mc="http://schemas.openxmlformats.org/markup-compatibility/2006" xmlns:aink="http://schemas.microsoft.com/office/drawing/2016/ink" xmlns:am3d="http://schemas.microsoft.com/office/drawing/2017/model3d" xmlns:o="urn:schemas-microsoft-com:office:office" xmlns:oel="http://schemas.microsoft.com/office/2019/extlst" xmlns:r="http://schemas.openxmlformats.org/officeDocument/2006/relationships" xmlns:m="http://schemas.openxmlformats.org/officeDocument/2006/math" xmlns:v="urn:schemas-microsoft-com:vml" xmlns:wp14="http://schemas.microsoft.com/office/word/2010/wordprocessingDrawing" xmlns:wp="http://schemas.openxmlformats.org/drawingml/2006/wordprocessingDrawing" xmlns:w10="urn:schemas-microsoft-com:office:word" xmlns:w="http://schemas.openxmlformats.org/wordprocessingml/2006/main" xmlns:w14="http://schemas.microsoft.com/office/word/2010/wordml" xmlns:w15="http://schemas.microsoft.com/office/word/2012/wordml" xmlns:w16cex="http://schemas.microsoft.com/office/word/2018/wordml/cex" xmlns:w16cid="http://schemas.microsoft.com/office/word/2016/wordml/cid" xmlns:w16="http://schemas.microsoft.com/office/word/2018/wordml" xmlns:w16sdtdh="http://schemas.microsoft.com/office/word/2020/wordml/sdtdatahash" xmlns:w16se="http://schemas.microsoft.com/office/word/2015/wordml/symex" xmlns:wpg="http://schemas.microsoft.com/office/word/2010/wordprocessingGroup" xmlns:wpi="http://schemas.microsoft.com/office/word/2010/wordprocessingInk" xmlns:wne="http://schemas.microsoft.com/office/word/2006/wordml" xmlns:wps="http://schemas.microsoft.com/office/word/2010/wordprocessingShape" mc:Ignorable="w14 w15 w16se w16cid w16 w16cex w16sdtdh wp14">
   <w:footnote w:type="separator" w:id="-1">
     <w:p>
       <w:pPr>
@@ -250,7 +272,7 @@
 </file>
 
 <file path=word/header1.xml><?xml version="1.0" encoding="utf-8"?>
-<w:hdr xmlns:wpc="http://schemas.microsoft.com/office/word/2010/wordprocessingCanvas" xmlns:cx="http://schemas.microsoft.com/office/drawing/2014/chartex" xmlns:cx1="http://schemas.microsoft.com/office/drawing/2015/9/8/chartex" xmlns:cx2="http://schemas.microsoft.com/office/drawing/2015/10/21/chartex" xmlns:cx3="http://schemas.microsoft.com/office/drawing/2016/5/9/chartex" xmlns:cx4="http://schemas.microsoft.com/office/drawing/2016/5/10/chartex" xmlns:cx5="http://schemas.microsoft.com/office/drawing/2016/5/11/chartex" xmlns:cx6="http://schemas.microsoft.com/office/drawing/2016/5/12/chartex" xmlns:cx7="http://schemas.microsoft.com/office/drawing/2016/5/13/chartex" xmlns:cx8="http://schemas.microsoft.com/office/drawing/2016/5/14/chartex" xmlns:mc="http://schemas.openxmlformats.org/markup-compatibility/2006" xmlns:aink="http://schemas.microsoft.com/office/drawing/2016/ink" xmlns:am3d="http://schemas.microsoft.com/office/drawing/2017/model3d" xmlns:o="urn:schemas-microsoft-com:office:office" xmlns:r="http://schemas.openxmlformats.org/officeDocument/2006/relationships" xmlns:m="http://schemas.openxmlformats.org/officeDocument/2006/math" xmlns:v="urn:schemas-microsoft-com:vml" xmlns:wp14="http://schemas.microsoft.com/office/word/2010/wordprocessingDrawing" xmlns:wp="http://schemas.openxmlformats.org/drawingml/2006/wordprocessingDrawing" xmlns:w10="urn:schemas-microsoft-com:office:word" xmlns:w="http://schemas.openxmlformats.org/wordprocessingml/2006/main" xmlns:w14="http://schemas.microsoft.com/office/word/2010/wordml" xmlns:w15="http://schemas.microsoft.com/office/word/2012/wordml" xmlns:w16cex="http://schemas.microsoft.com/office/word/2018/wordml/cex" xmlns:w16cid="http://schemas.microsoft.com/office/word/2016/wordml/cid" xmlns:w16="http://schemas.microsoft.com/office/word/2018/wordml" xmlns:w16se="http://schemas.microsoft.com/office/word/2015/wordml/symex" xmlns:wpg="http://schemas.microsoft.com/office/word/2010/wordprocessingGroup" xmlns:wpi="http://schemas.microsoft.com/office/word/2010/wordprocessingInk" xmlns:wne="http://schemas.microsoft.com/office/word/2006/wordml" xmlns:wps="http://schemas.microsoft.com/office/word/2010/wordprocessingShape" mc:Ignorable="w14 w15 w16se w16cid w16 w16cex wp14">
+<w:hdr xmlns:wpc="http://schemas.microsoft.com/office/word/2010/wordprocessingCanvas" xmlns:cx="http://schemas.microsoft.com/office/drawing/2014/chartex" xmlns:cx1="http://schemas.microsoft.com/office/drawing/2015/9/8/chartex" xmlns:cx2="http://schemas.microsoft.com/office/drawing/2015/10/21/chartex" xmlns:cx3="http://schemas.microsoft.com/office/drawing/2016/5/9/chartex" xmlns:cx4="http://schemas.microsoft.com/office/drawing/2016/5/10/chartex" xmlns:cx5="http://schemas.microsoft.com/office/drawing/2016/5/11/chartex" xmlns:cx6="http://schemas.microsoft.com/office/drawing/2016/5/12/chartex" xmlns:cx7="http://schemas.microsoft.com/office/drawing/2016/5/13/chartex" xmlns:cx8="http://schemas.microsoft.com/office/drawing/2016/5/14/chartex" xmlns:mc="http://schemas.openxmlformats.org/markup-compatibility/2006" xmlns:aink="http://schemas.microsoft.com/office/drawing/2016/ink" xmlns:am3d="http://schemas.microsoft.com/office/drawing/2017/model3d" xmlns:o="urn:schemas-microsoft-com:office:office" xmlns:oel="http://schemas.microsoft.com/office/2019/extlst" xmlns:r="http://schemas.openxmlformats.org/officeDocument/2006/relationships" xmlns:m="http://schemas.openxmlformats.org/officeDocument/2006/math" xmlns:v="urn:schemas-microsoft-com:vml" xmlns:wp14="http://schemas.microsoft.com/office/word/2010/wordprocessingDrawing" xmlns:wp="http://schemas.openxmlformats.org/drawingml/2006/wordprocessingDrawing" xmlns:w10="urn:schemas-microsoft-com:office:word" xmlns:w="http://schemas.openxmlformats.org/wordprocessingml/2006/main" xmlns:w14="http://schemas.microsoft.com/office/word/2010/wordml" xmlns:w15="http://schemas.microsoft.com/office/word/2012/wordml" xmlns:w16cex="http://schemas.microsoft.com/office/word/2018/wordml/cex" xmlns:w16cid="http://schemas.microsoft.com/office/word/2016/wordml/cid" xmlns:w16="http://schemas.microsoft.com/office/word/2018/wordml" xmlns:w16sdtdh="http://schemas.microsoft.com/office/word/2020/wordml/sdtdatahash" xmlns:w16se="http://schemas.microsoft.com/office/word/2015/wordml/symex" xmlns:wpg="http://schemas.microsoft.com/office/word/2010/wordprocessingGroup" xmlns:wpi="http://schemas.microsoft.com/office/word/2010/wordprocessingInk" xmlns:wne="http://schemas.microsoft.com/office/word/2006/wordml" xmlns:wps="http://schemas.microsoft.com/office/word/2010/wordprocessingShape" mc:Ignorable="w14 w15 w16se w16cid w16 w16cex w16sdtdh wp14">
   <w:p>
     <w:r>
       <w:t>Even Header Paragraph 1</w:t>
@@ -260,7 +282,7 @@
 </file>
 
 <file path=word/header2.xml><?xml version="1.0" encoding="utf-8"?>
-<w:hdr xmlns:wpc="http://schemas.microsoft.com/office/word/2010/wordprocessingCanvas" xmlns:cx="http://schemas.microsoft.com/office/drawing/2014/chartex" xmlns:cx1="http://schemas.microsoft.com/office/drawing/2015/9/8/chartex" xmlns:cx2="http://schemas.microsoft.com/office/drawing/2015/10/21/chartex" xmlns:cx3="http://schemas.microsoft.com/office/drawing/2016/5/9/chartex" xmlns:cx4="http://schemas.microsoft.com/office/drawing/2016/5/10/chartex" xmlns:cx5="http://schemas.microsoft.com/office/drawing/2016/5/11/chartex" xmlns:cx6="http://schemas.microsoft.com/office/drawing/2016/5/12/chartex" xmlns:cx7="http://schemas.microsoft.com/office/drawing/2016/5/13/chartex" xmlns:cx8="http://schemas.microsoft.com/office/drawing/2016/5/14/chartex" xmlns:mc="http://schemas.openxmlformats.org/markup-compatibility/2006" xmlns:aink="http://schemas.microsoft.com/office/drawing/2016/ink" xmlns:am3d="http://schemas.microsoft.com/office/drawing/2017/model3d" xmlns:o="urn:schemas-microsoft-com:office:office" xmlns:r="http://schemas.openxmlformats.org/officeDocument/2006/relationships" xmlns:m="http://schemas.openxmlformats.org/officeDocument/2006/math" xmlns:v="urn:schemas-microsoft-com:vml" xmlns:wp14="http://schemas.microsoft.com/office/word/2010/wordprocessingDrawing" xmlns:wp="http://schemas.openxmlformats.org/drawingml/2006/wordprocessingDrawing" xmlns:w10="urn:schemas-microsoft-com:office:word" xmlns:w="http://schemas.openxmlformats.org/wordprocessingml/2006/main" xmlns:w14="http://schemas.microsoft.com/office/word/2010/wordml" xmlns:w15="http://schemas.microsoft.com/office/word/2012/wordml" xmlns:w16cex="http://schemas.microsoft.com/office/word/2018/wordml/cex" xmlns:w16cid="http://schemas.microsoft.com/office/word/2016/wordml/cid" xmlns:w16="http://schemas.microsoft.com/office/word/2018/wordml" xmlns:w16se="http://schemas.microsoft.com/office/word/2015/wordml/symex" xmlns:wpg="http://schemas.microsoft.com/office/word/2010/wordprocessingGroup" xmlns:wpi="http://schemas.microsoft.com/office/word/2010/wordprocessingInk" xmlns:wne="http://schemas.microsoft.com/office/word/2006/wordml" xmlns:wps="http://schemas.microsoft.com/office/word/2010/wordprocessingShape" mc:Ignorable="w14 w15 w16se w16cid w16 w16cex wp14">
+<w:hdr xmlns:wpc="http://schemas.microsoft.com/office/word/2010/wordprocessingCanvas" xmlns:cx="http://schemas.microsoft.com/office/drawing/2014/chartex" xmlns:cx1="http://schemas.microsoft.com/office/drawing/2015/9/8/chartex" xmlns:cx2="http://schemas.microsoft.com/office/drawing/2015/10/21/chartex" xmlns:cx3="http://schemas.microsoft.com/office/drawing/2016/5/9/chartex" xmlns:cx4="http://schemas.microsoft.com/office/drawing/2016/5/10/chartex" xmlns:cx5="http://schemas.microsoft.com/office/drawing/2016/5/11/chartex" xmlns:cx6="http://schemas.microsoft.com/office/drawing/2016/5/12/chartex" xmlns:cx7="http://schemas.microsoft.com/office/drawing/2016/5/13/chartex" xmlns:cx8="http://schemas.microsoft.com/office/drawing/2016/5/14/chartex" xmlns:mc="http://schemas.openxmlformats.org/markup-compatibility/2006" xmlns:aink="http://schemas.microsoft.com/office/drawing/2016/ink" xmlns:am3d="http://schemas.microsoft.com/office/drawing/2017/model3d" xmlns:o="urn:schemas-microsoft-com:office:office" xmlns:oel="http://schemas.microsoft.com/office/2019/extlst" xmlns:r="http://schemas.openxmlformats.org/officeDocument/2006/relationships" xmlns:m="http://schemas.openxmlformats.org/officeDocument/2006/math" xmlns:v="urn:schemas-microsoft-com:vml" xmlns:wp14="http://schemas.microsoft.com/office/word/2010/wordprocessingDrawing" xmlns:wp="http://schemas.openxmlformats.org/drawingml/2006/wordprocessingDrawing" xmlns:w10="urn:schemas-microsoft-com:office:word" xmlns:w="http://schemas.openxmlformats.org/wordprocessingml/2006/main" xmlns:w14="http://schemas.microsoft.com/office/word/2010/wordml" xmlns:w15="http://schemas.microsoft.com/office/word/2012/wordml" xmlns:w16cex="http://schemas.microsoft.com/office/word/2018/wordml/cex" xmlns:w16cid="http://schemas.microsoft.com/office/word/2016/wordml/cid" xmlns:w16="http://schemas.microsoft.com/office/word/2018/wordml" xmlns:w16sdtdh="http://schemas.microsoft.com/office/word/2020/wordml/sdtdatahash" xmlns:w16se="http://schemas.microsoft.com/office/word/2015/wordml/symex" xmlns:wpg="http://schemas.microsoft.com/office/word/2010/wordprocessingGroup" xmlns:wpi="http://schemas.microsoft.com/office/word/2010/wordprocessingInk" xmlns:wne="http://schemas.microsoft.com/office/word/2006/wordml" xmlns:wps="http://schemas.microsoft.com/office/word/2010/wordprocessingShape" mc:Ignorable="w14 w15 w16se w16cid w16 w16cex w16sdtdh wp14">
   <w:p>
     <w:r>
       <w:t>Odd Header Paragraph 1</w:t>
@@ -275,7 +297,7 @@
 </file>
 
 <file path=word/numbering.xml><?xml version="1.0" encoding="utf-8"?>
-<w:numbering xmlns:wpc="http://schemas.microsoft.com/office/word/2010/wordprocessingCanvas" xmlns:cx="http://schemas.microsoft.com/office/drawing/2014/chartex" xmlns:cx1="http://schemas.microsoft.com/office/drawing/2015/9/8/chartex" xmlns:cx2="http://schemas.microsoft.com/office/drawing/2015/10/21/chartex" xmlns:cx3="http://schemas.microsoft.com/office/drawing/2016/5/9/chartex" xmlns:cx4="http://schemas.microsoft.com/office/drawing/2016/5/10/chartex" xmlns:cx5="http://schemas.microsoft.com/office/drawing/2016/5/11/chartex" xmlns:cx6="http://schemas.microsoft.com/office/drawing/2016/5/12/chartex" xmlns:cx7="http://schemas.microsoft.com/office/drawing/2016/5/13/chartex" xmlns:cx8="http://schemas.microsoft.com/office/drawing/2016/5/14/chartex" xmlns:mc="http://schemas.openxmlformats.org/markup-compatibility/2006" xmlns:aink="http://schemas.microsoft.com/office/drawing/2016/ink" xmlns:am3d="http://schemas.microsoft.com/office/drawing/2017/model3d" xmlns:o="urn:schemas-microsoft-com:office:office" xmlns:r="http://schemas.openxmlformats.org/officeDocument/2006/relationships" xmlns:m="http://schemas.openxmlformats.org/officeDocument/2006/math" xmlns:v="urn:schemas-microsoft-com:vml" xmlns:wp14="http://schemas.microsoft.com/office/word/2010/wordprocessingDrawing" xmlns:wp="http://schemas.openxmlformats.org/drawingml/2006/wordprocessingDrawing" xmlns:w10="urn:schemas-microsoft-com:office:word" xmlns:w="http://schemas.openxmlformats.org/wordprocessingml/2006/main" xmlns:w14="http://schemas.microsoft.com/office/word/2010/wordml" xmlns:w15="http://schemas.microsoft.com/office/word/2012/wordml" xmlns:w16cex="http://schemas.microsoft.com/office/word/2018/wordml/cex" xmlns:w16cid="http://schemas.microsoft.com/office/word/2016/wordml/cid" xmlns:w16="http://schemas.microsoft.com/office/word/2018/wordml" xmlns:w16se="http://schemas.microsoft.com/office/word/2015/wordml/symex" xmlns:wpg="http://schemas.microsoft.com/office/word/2010/wordprocessingGroup" xmlns:wpi="http://schemas.microsoft.com/office/word/2010/wordprocessingInk" xmlns:wne="http://schemas.microsoft.com/office/word/2006/wordml" xmlns:wps="http://schemas.microsoft.com/office/word/2010/wordprocessingShape" mc:Ignorable="w14 w15 w16se w16cid w16 w16cex wp14">
+<w:numbering xmlns:wpc="http://schemas.microsoft.com/office/word/2010/wordprocessingCanvas" xmlns:cx="http://schemas.microsoft.com/office/drawing/2014/chartex" xmlns:cx1="http://schemas.microsoft.com/office/drawing/2015/9/8/chartex" xmlns:cx2="http://schemas.microsoft.com/office/drawing/2015/10/21/chartex" xmlns:cx3="http://schemas.microsoft.com/office/drawing/2016/5/9/chartex" xmlns:cx4="http://schemas.microsoft.com/office/drawing/2016/5/10/chartex" xmlns:cx5="http://schemas.microsoft.com/office/drawing/2016/5/11/chartex" xmlns:cx6="http://schemas.microsoft.com/office/drawing/2016/5/12/chartex" xmlns:cx7="http://schemas.microsoft.com/office/drawing/2016/5/13/chartex" xmlns:cx8="http://schemas.microsoft.com/office/drawing/2016/5/14/chartex" xmlns:mc="http://schemas.openxmlformats.org/markup-compatibility/2006" xmlns:aink="http://schemas.microsoft.com/office/drawing/2016/ink" xmlns:am3d="http://schemas.microsoft.com/office/drawing/2017/model3d" xmlns:o="urn:schemas-microsoft-com:office:office" xmlns:oel="http://schemas.microsoft.com/office/2019/extlst" xmlns:r="http://schemas.openxmlformats.org/officeDocument/2006/relationships" xmlns:m="http://schemas.openxmlformats.org/officeDocument/2006/math" xmlns:v="urn:schemas-microsoft-com:vml" xmlns:wp14="http://schemas.microsoft.com/office/word/2010/wordprocessingDrawing" xmlns:wp="http://schemas.openxmlformats.org/drawingml/2006/wordprocessingDrawing" xmlns:w10="urn:schemas-microsoft-com:office:word" xmlns:w="http://schemas.openxmlformats.org/wordprocessingml/2006/main" xmlns:w14="http://schemas.microsoft.com/office/word/2010/wordml" xmlns:w15="http://schemas.microsoft.com/office/word/2012/wordml" xmlns:w16cex="http://schemas.microsoft.com/office/word/2018/wordml/cex" xmlns:w16cid="http://schemas.microsoft.com/office/word/2016/wordml/cid" xmlns:w16="http://schemas.microsoft.com/office/word/2018/wordml" xmlns:w16sdtdh="http://schemas.microsoft.com/office/word/2020/wordml/sdtdatahash" xmlns:w16se="http://schemas.microsoft.com/office/word/2015/wordml/symex" xmlns:wpg="http://schemas.microsoft.com/office/word/2010/wordprocessingGroup" xmlns:wpi="http://schemas.microsoft.com/office/word/2010/wordprocessingInk" xmlns:wne="http://schemas.microsoft.com/office/word/2006/wordml" xmlns:wps="http://schemas.microsoft.com/office/word/2010/wordprocessingShape" mc:Ignorable="w14 w15 w16se w16cid w16 w16cex w16sdtdh wp14">
   <w:abstractNum w:abstractNumId="0" w15:restartNumberingAfterBreak="0">
     <w:nsid w:val="FFFFFF7C"/>
     <w:multiLevelType w:val="singleLevel"/>
@@ -865,49 +887,49 @@
       </w:rPr>
     </w:lvl>
   </w:abstractNum>
-  <w:num w:numId="1">
+  <w:num w:numId="1" w16cid:durableId="1569682350">
     <w:abstractNumId w:val="12"/>
   </w:num>
-  <w:num w:numId="2">
+  <w:num w:numId="2" w16cid:durableId="2096825991">
     <w:abstractNumId w:val="10"/>
   </w:num>
-  <w:num w:numId="3">
+  <w:num w:numId="3" w16cid:durableId="626786523">
     <w:abstractNumId w:val="0"/>
   </w:num>
-  <w:num w:numId="4">
+  <w:num w:numId="4" w16cid:durableId="1816557674">
     <w:abstractNumId w:val="1"/>
   </w:num>
-  <w:num w:numId="5">
+  <w:num w:numId="5" w16cid:durableId="362676955">
     <w:abstractNumId w:val="2"/>
   </w:num>
-  <w:num w:numId="6">
+  <w:num w:numId="6" w16cid:durableId="2018538121">
     <w:abstractNumId w:val="3"/>
   </w:num>
-  <w:num w:numId="7">
+  <w:num w:numId="7" w16cid:durableId="1470396772">
     <w:abstractNumId w:val="8"/>
   </w:num>
-  <w:num w:numId="8">
+  <w:num w:numId="8" w16cid:durableId="1578709094">
     <w:abstractNumId w:val="4"/>
   </w:num>
-  <w:num w:numId="9">
+  <w:num w:numId="9" w16cid:durableId="2129665598">
     <w:abstractNumId w:val="5"/>
   </w:num>
-  <w:num w:numId="10">
+  <w:num w:numId="10" w16cid:durableId="1663972398">
     <w:abstractNumId w:val="6"/>
   </w:num>
-  <w:num w:numId="11">
+  <w:num w:numId="11" w16cid:durableId="1209220120">
     <w:abstractNumId w:val="7"/>
   </w:num>
-  <w:num w:numId="12">
+  <w:num w:numId="12" w16cid:durableId="1379163899">
     <w:abstractNumId w:val="9"/>
   </w:num>
-  <w:num w:numId="13">
+  <w:num w:numId="13" w16cid:durableId="281739389">
     <w:abstractNumId w:val="13"/>
   </w:num>
-  <w:num w:numId="14">
+  <w:num w:numId="14" w16cid:durableId="289408990">
     <w:abstractNumId w:val="11"/>
   </w:num>
-  <w:num w:numId="15">
+  <w:num w:numId="15" w16cid:durableId="1044251427">
     <w:abstractNumId w:val="8"/>
     <w:lvlOverride w:ilvl="0">
       <w:startOverride w:val="1"/>
@@ -917,7 +939,7 @@
 </file>
 
 <file path=word/styles.xml><?xml version="1.0" encoding="utf-8"?>
-<w:styles xmlns:mc="http://schemas.openxmlformats.org/markup-compatibility/2006" xmlns:r="http://schemas.openxmlformats.org/officeDocument/2006/relationships" xmlns:w="http://schemas.openxmlformats.org/wordprocessingml/2006/main" xmlns:w14="http://schemas.microsoft.com/office/word/2010/wordml" xmlns:w15="http://schemas.microsoft.com/office/word/2012/wordml" xmlns:w16cex="http://schemas.microsoft.com/office/word/2018/wordml/cex" xmlns:w16cid="http://schemas.microsoft.com/office/word/2016/wordml/cid" xmlns:w16="http://schemas.microsoft.com/office/word/2018/wordml" xmlns:w16se="http://schemas.microsoft.com/office/word/2015/wordml/symex" mc:Ignorable="w14 w15 w16se w16cid w16 w16cex">
+<w:styles xmlns:mc="http://schemas.openxmlformats.org/markup-compatibility/2006" xmlns:r="http://schemas.openxmlformats.org/officeDocument/2006/relationships" xmlns:w="http://schemas.openxmlformats.org/wordprocessingml/2006/main" xmlns:w14="http://schemas.microsoft.com/office/word/2010/wordml" xmlns:w15="http://schemas.microsoft.com/office/word/2012/wordml" xmlns:w16cex="http://schemas.microsoft.com/office/word/2018/wordml/cex" xmlns:w16cid="http://schemas.microsoft.com/office/word/2016/wordml/cid" xmlns:w16="http://schemas.microsoft.com/office/word/2018/wordml" xmlns:w16sdtdh="http://schemas.microsoft.com/office/word/2020/wordml/sdtdatahash" xmlns:w16se="http://schemas.microsoft.com/office/word/2015/wordml/symex" mc:Ignorable="w14 w15 w16se w16cid w16 w16cex w16sdtdh">
   <w:docDefaults>
     <w:rPrDefault>
       <w:rPr>
@@ -2614,6 +2636,29 @@
       <w:contextualSpacing/>
     </w:pPr>
   </w:style>
+  <w:style w:type="character" w:styleId="Hyperlink">
+    <w:name w:val="Hyperlink"/>
+    <w:basedOn w:val="DefaultParagraphFont"/>
+    <w:uiPriority w:val="99"/>
+    <w:unhideWhenUsed/>
+    <w:rsid w:val="00BB6F60"/>
+    <w:rPr>
+      <w:color w:val="0563C1" w:themeColor="hyperlink"/>
+      <w:u w:val="single"/>
+    </w:rPr>
+  </w:style>
+  <w:style w:type="character" w:styleId="UnresolvedMention">
+    <w:name w:val="Unresolved Mention"/>
+    <w:basedOn w:val="DefaultParagraphFont"/>
+    <w:uiPriority w:val="99"/>
+    <w:semiHidden/>
+    <w:unhideWhenUsed/>
+    <w:rsid w:val="00BB6F60"/>
+    <w:rPr>
+      <w:color w:val="605E5C"/>
+      <w:shd w:val="clear" w:color="auto" w:fill="E1DFDD"/>
+    </w:rPr>
+  </w:style>
 </w:styles>
 </file>
 

</xml_diff>

<commit_message>
Feature/issue 136 external hyperlinks (#138)
* Fixes #136: Test for external link rId passes

---------

Co-authored-by: Eliot Kimber <ekimber@contrext.com>
</commit_message>
<xml_diff>
--- a/src/test/resources/docx/Manual-and-Styled-Lists.docx
+++ b/src/test/resources/docx/Manual-and-Styled-Lists.docx
@@ -1,6 +1,6 @@
 
 <file path=word/document.xml><?xml version="1.0" encoding="utf-8"?>
-<w:document xmlns:wpc="http://schemas.microsoft.com/office/word/2010/wordprocessingCanvas" xmlns:cx="http://schemas.microsoft.com/office/drawing/2014/chartex" xmlns:cx1="http://schemas.microsoft.com/office/drawing/2015/9/8/chartex" xmlns:cx2="http://schemas.microsoft.com/office/drawing/2015/10/21/chartex" xmlns:cx3="http://schemas.microsoft.com/office/drawing/2016/5/9/chartex" xmlns:cx4="http://schemas.microsoft.com/office/drawing/2016/5/10/chartex" xmlns:cx5="http://schemas.microsoft.com/office/drawing/2016/5/11/chartex" xmlns:cx6="http://schemas.microsoft.com/office/drawing/2016/5/12/chartex" xmlns:cx7="http://schemas.microsoft.com/office/drawing/2016/5/13/chartex" xmlns:cx8="http://schemas.microsoft.com/office/drawing/2016/5/14/chartex" xmlns:mc="http://schemas.openxmlformats.org/markup-compatibility/2006" xmlns:aink="http://schemas.microsoft.com/office/drawing/2016/ink" xmlns:am3d="http://schemas.microsoft.com/office/drawing/2017/model3d" xmlns:o="urn:schemas-microsoft-com:office:office" xmlns:r="http://schemas.openxmlformats.org/officeDocument/2006/relationships" xmlns:m="http://schemas.openxmlformats.org/officeDocument/2006/math" xmlns:v="urn:schemas-microsoft-com:vml" xmlns:wp14="http://schemas.microsoft.com/office/word/2010/wordprocessingDrawing" xmlns:wp="http://schemas.openxmlformats.org/drawingml/2006/wordprocessingDrawing" xmlns:w10="urn:schemas-microsoft-com:office:word" xmlns:w="http://schemas.openxmlformats.org/wordprocessingml/2006/main" xmlns:w14="http://schemas.microsoft.com/office/word/2010/wordml" xmlns:w15="http://schemas.microsoft.com/office/word/2012/wordml" xmlns:w16cex="http://schemas.microsoft.com/office/word/2018/wordml/cex" xmlns:w16cid="http://schemas.microsoft.com/office/word/2016/wordml/cid" xmlns:w16="http://schemas.microsoft.com/office/word/2018/wordml" xmlns:w16se="http://schemas.microsoft.com/office/word/2015/wordml/symex" xmlns:wpg="http://schemas.microsoft.com/office/word/2010/wordprocessingGroup" xmlns:wpi="http://schemas.microsoft.com/office/word/2010/wordprocessingInk" xmlns:wne="http://schemas.microsoft.com/office/word/2006/wordml" xmlns:wps="http://schemas.microsoft.com/office/word/2010/wordprocessingShape" mc:Ignorable="w14 w15 w16se w16cid w16 w16cex wp14">
+<w:document xmlns:wpc="http://schemas.microsoft.com/office/word/2010/wordprocessingCanvas" xmlns:cx="http://schemas.microsoft.com/office/drawing/2014/chartex" xmlns:cx1="http://schemas.microsoft.com/office/drawing/2015/9/8/chartex" xmlns:cx2="http://schemas.microsoft.com/office/drawing/2015/10/21/chartex" xmlns:cx3="http://schemas.microsoft.com/office/drawing/2016/5/9/chartex" xmlns:cx4="http://schemas.microsoft.com/office/drawing/2016/5/10/chartex" xmlns:cx5="http://schemas.microsoft.com/office/drawing/2016/5/11/chartex" xmlns:cx6="http://schemas.microsoft.com/office/drawing/2016/5/12/chartex" xmlns:cx7="http://schemas.microsoft.com/office/drawing/2016/5/13/chartex" xmlns:cx8="http://schemas.microsoft.com/office/drawing/2016/5/14/chartex" xmlns:mc="http://schemas.openxmlformats.org/markup-compatibility/2006" xmlns:aink="http://schemas.microsoft.com/office/drawing/2016/ink" xmlns:am3d="http://schemas.microsoft.com/office/drawing/2017/model3d" xmlns:o="urn:schemas-microsoft-com:office:office" xmlns:oel="http://schemas.microsoft.com/office/2019/extlst" xmlns:r="http://schemas.openxmlformats.org/officeDocument/2006/relationships" xmlns:m="http://schemas.openxmlformats.org/officeDocument/2006/math" xmlns:v="urn:schemas-microsoft-com:vml" xmlns:wp14="http://schemas.microsoft.com/office/word/2010/wordprocessingDrawing" xmlns:wp="http://schemas.openxmlformats.org/drawingml/2006/wordprocessingDrawing" xmlns:w10="urn:schemas-microsoft-com:office:word" xmlns:w="http://schemas.openxmlformats.org/wordprocessingml/2006/main" xmlns:w14="http://schemas.microsoft.com/office/word/2010/wordml" xmlns:w15="http://schemas.microsoft.com/office/word/2012/wordml" xmlns:w16cex="http://schemas.microsoft.com/office/word/2018/wordml/cex" xmlns:w16cid="http://schemas.microsoft.com/office/word/2016/wordml/cid" xmlns:w16="http://schemas.microsoft.com/office/word/2018/wordml" xmlns:w16sdtdh="http://schemas.microsoft.com/office/word/2020/wordml/sdtdatahash" xmlns:w16se="http://schemas.microsoft.com/office/word/2015/wordml/symex" xmlns:wpg="http://schemas.microsoft.com/office/word/2010/wordprocessingGroup" xmlns:wpi="http://schemas.microsoft.com/office/word/2010/wordprocessingInk" xmlns:wne="http://schemas.microsoft.com/office/word/2006/wordml" xmlns:wps="http://schemas.microsoft.com/office/word/2010/wordprocessingShape" mc:Ignorable="w14 w15 w16se w16cid w16 w16cex w16sdtdh wp14">
   <w:body>
     <w:p>
       <w:r>
@@ -36,13 +36,8 @@
         <w:spacing w:before="0" w:after="0"/>
       </w:pPr>
       <w:r>
-        <w:t xml:space="preserve">Normal </w:t>
+        <w:t>Normal pargraph</w:t>
       </w:r>
-      <w:proofErr w:type="spellStart"/>
-      <w:r>
-        <w:t>pargraph</w:t>
-      </w:r>
-      <w:proofErr w:type="spellEnd"/>
     </w:p>
     <w:p>
       <w:pPr>
@@ -115,12 +110,7 @@
         </w:numPr>
       </w:pPr>
       <w:r>
-        <w:t>Nu</w:t>
-      </w:r>
-      <w:bookmarkStart w:id="0" w:name="_GoBack"/>
-      <w:bookmarkEnd w:id="0"/>
-      <w:r>
-        <w:t>mbered list item 1</w:t>
+        <w:t>Numbered list item 1</w:t>
       </w:r>
     </w:p>
     <w:p>
@@ -144,11 +134,43 @@
         <w:t>Last paragraph (normal)</w:t>
       </w:r>
     </w:p>
+    <w:p>
+      <w:r>
+        <w:t>Hyperlink to an external URL</w:t>
+      </w:r>
+      <w:r>
+        <w:t xml:space="preserve"> using the URL</w:t>
+      </w:r>
+      <w:r>
+        <w:t xml:space="preserve">: </w:t>
+      </w:r>
+      <w:hyperlink r:id="rId7" w:history="1">
+        <w:r>
+          <w:rPr>
+            <w:rStyle w:val="Hyperlink"/>
+          </w:rPr>
+          <w:t>https://github.com/drmacro/wordinator</w:t>
+        </w:r>
+      </w:hyperlink>
+    </w:p>
+    <w:p>
+      <w:r>
+        <w:t xml:space="preserve">Hyperlink to an external URL using some link text: </w:t>
+      </w:r>
+      <w:hyperlink r:id="rId8" w:history="1">
+        <w:r>
+          <w:rPr>
+            <w:rStyle w:val="Hyperlink"/>
+          </w:rPr>
+          <w:t>SASB Conceptual Framework</w:t>
+        </w:r>
+      </w:hyperlink>
+    </w:p>
     <w:sectPr>
-      <w:headerReference w:type="even" r:id="rId7"/>
-      <w:headerReference w:type="default" r:id="rId8"/>
-      <w:footerReference w:type="even" r:id="rId9"/>
-      <w:footerReference w:type="default" r:id="rId10"/>
+      <w:headerReference w:type="even" r:id="rId9"/>
+      <w:headerReference w:type="default" r:id="rId10"/>
+      <w:footerReference w:type="even" r:id="rId11"/>
+      <w:footerReference w:type="default" r:id="rId12"/>
       <w:pgSz w:w="12240" w:h="15840"/>
       <w:pgMar w:top="1440" w:right="1440" w:bottom="1440" w:left="1440" w:header="720" w:footer="720" w:gutter="0"/>
       <w:pgNumType w:start="1"/>
@@ -159,7 +181,7 @@
 </file>
 
 <file path=word/endnotes.xml><?xml version="1.0" encoding="utf-8"?>
-<w:endnotes xmlns:wpc="http://schemas.microsoft.com/office/word/2010/wordprocessingCanvas" xmlns:cx="http://schemas.microsoft.com/office/drawing/2014/chartex" xmlns:cx1="http://schemas.microsoft.com/office/drawing/2015/9/8/chartex" xmlns:cx2="http://schemas.microsoft.com/office/drawing/2015/10/21/chartex" xmlns:cx3="http://schemas.microsoft.com/office/drawing/2016/5/9/chartex" xmlns:cx4="http://schemas.microsoft.com/office/drawing/2016/5/10/chartex" xmlns:cx5="http://schemas.microsoft.com/office/drawing/2016/5/11/chartex" xmlns:cx6="http://schemas.microsoft.com/office/drawing/2016/5/12/chartex" xmlns:cx7="http://schemas.microsoft.com/office/drawing/2016/5/13/chartex" xmlns:cx8="http://schemas.microsoft.com/office/drawing/2016/5/14/chartex" xmlns:mc="http://schemas.openxmlformats.org/markup-compatibility/2006" xmlns:aink="http://schemas.microsoft.com/office/drawing/2016/ink" xmlns:am3d="http://schemas.microsoft.com/office/drawing/2017/model3d" xmlns:o="urn:schemas-microsoft-com:office:office" xmlns:r="http://schemas.openxmlformats.org/officeDocument/2006/relationships" xmlns:m="http://schemas.openxmlformats.org/officeDocument/2006/math" xmlns:v="urn:schemas-microsoft-com:vml" xmlns:wp14="http://schemas.microsoft.com/office/word/2010/wordprocessingDrawing" xmlns:wp="http://schemas.openxmlformats.org/drawingml/2006/wordprocessingDrawing" xmlns:w10="urn:schemas-microsoft-com:office:word" xmlns:w="http://schemas.openxmlformats.org/wordprocessingml/2006/main" xmlns:w14="http://schemas.microsoft.com/office/word/2010/wordml" xmlns:w15="http://schemas.microsoft.com/office/word/2012/wordml" xmlns:w16cex="http://schemas.microsoft.com/office/word/2018/wordml/cex" xmlns:w16cid="http://schemas.microsoft.com/office/word/2016/wordml/cid" xmlns:w16="http://schemas.microsoft.com/office/word/2018/wordml" xmlns:w16se="http://schemas.microsoft.com/office/word/2015/wordml/symex" xmlns:wpg="http://schemas.microsoft.com/office/word/2010/wordprocessingGroup" xmlns:wpi="http://schemas.microsoft.com/office/word/2010/wordprocessingInk" xmlns:wne="http://schemas.microsoft.com/office/word/2006/wordml" xmlns:wps="http://schemas.microsoft.com/office/word/2010/wordprocessingShape" mc:Ignorable="w14 w15 w16se w16cid w16 w16cex wp14">
+<w:endnotes xmlns:wpc="http://schemas.microsoft.com/office/word/2010/wordprocessingCanvas" xmlns:cx="http://schemas.microsoft.com/office/drawing/2014/chartex" xmlns:cx1="http://schemas.microsoft.com/office/drawing/2015/9/8/chartex" xmlns:cx2="http://schemas.microsoft.com/office/drawing/2015/10/21/chartex" xmlns:cx3="http://schemas.microsoft.com/office/drawing/2016/5/9/chartex" xmlns:cx4="http://schemas.microsoft.com/office/drawing/2016/5/10/chartex" xmlns:cx5="http://schemas.microsoft.com/office/drawing/2016/5/11/chartex" xmlns:cx6="http://schemas.microsoft.com/office/drawing/2016/5/12/chartex" xmlns:cx7="http://schemas.microsoft.com/office/drawing/2016/5/13/chartex" xmlns:cx8="http://schemas.microsoft.com/office/drawing/2016/5/14/chartex" xmlns:mc="http://schemas.openxmlformats.org/markup-compatibility/2006" xmlns:aink="http://schemas.microsoft.com/office/drawing/2016/ink" xmlns:am3d="http://schemas.microsoft.com/office/drawing/2017/model3d" xmlns:o="urn:schemas-microsoft-com:office:office" xmlns:oel="http://schemas.microsoft.com/office/2019/extlst" xmlns:r="http://schemas.openxmlformats.org/officeDocument/2006/relationships" xmlns:m="http://schemas.openxmlformats.org/officeDocument/2006/math" xmlns:v="urn:schemas-microsoft-com:vml" xmlns:wp14="http://schemas.microsoft.com/office/word/2010/wordprocessingDrawing" xmlns:wp="http://schemas.openxmlformats.org/drawingml/2006/wordprocessingDrawing" xmlns:w10="urn:schemas-microsoft-com:office:word" xmlns:w="http://schemas.openxmlformats.org/wordprocessingml/2006/main" xmlns:w14="http://schemas.microsoft.com/office/word/2010/wordml" xmlns:w15="http://schemas.microsoft.com/office/word/2012/wordml" xmlns:w16cex="http://schemas.microsoft.com/office/word/2018/wordml/cex" xmlns:w16cid="http://schemas.microsoft.com/office/word/2016/wordml/cid" xmlns:w16="http://schemas.microsoft.com/office/word/2018/wordml" xmlns:w16sdtdh="http://schemas.microsoft.com/office/word/2020/wordml/sdtdatahash" xmlns:w16se="http://schemas.microsoft.com/office/word/2015/wordml/symex" xmlns:wpg="http://schemas.microsoft.com/office/word/2010/wordprocessingGroup" xmlns:wpi="http://schemas.microsoft.com/office/word/2010/wordprocessingInk" xmlns:wne="http://schemas.microsoft.com/office/word/2006/wordml" xmlns:wps="http://schemas.microsoft.com/office/word/2010/wordprocessingShape" mc:Ignorable="w14 w15 w16se w16cid w16 w16cex w16sdtdh wp14">
   <w:endnote w:type="separator" w:id="-1">
     <w:p>
       <w:pPr>
@@ -184,7 +206,7 @@
 </file>
 
 <file path=word/footer1.xml><?xml version="1.0" encoding="utf-8"?>
-<w:ftr xmlns:wpc="http://schemas.microsoft.com/office/word/2010/wordprocessingCanvas" xmlns:cx="http://schemas.microsoft.com/office/drawing/2014/chartex" xmlns:cx1="http://schemas.microsoft.com/office/drawing/2015/9/8/chartex" xmlns:cx2="http://schemas.microsoft.com/office/drawing/2015/10/21/chartex" xmlns:cx3="http://schemas.microsoft.com/office/drawing/2016/5/9/chartex" xmlns:cx4="http://schemas.microsoft.com/office/drawing/2016/5/10/chartex" xmlns:cx5="http://schemas.microsoft.com/office/drawing/2016/5/11/chartex" xmlns:cx6="http://schemas.microsoft.com/office/drawing/2016/5/12/chartex" xmlns:cx7="http://schemas.microsoft.com/office/drawing/2016/5/13/chartex" xmlns:cx8="http://schemas.microsoft.com/office/drawing/2016/5/14/chartex" xmlns:mc="http://schemas.openxmlformats.org/markup-compatibility/2006" xmlns:aink="http://schemas.microsoft.com/office/drawing/2016/ink" xmlns:am3d="http://schemas.microsoft.com/office/drawing/2017/model3d" xmlns:o="urn:schemas-microsoft-com:office:office" xmlns:r="http://schemas.openxmlformats.org/officeDocument/2006/relationships" xmlns:m="http://schemas.openxmlformats.org/officeDocument/2006/math" xmlns:v="urn:schemas-microsoft-com:vml" xmlns:wp14="http://schemas.microsoft.com/office/word/2010/wordprocessingDrawing" xmlns:wp="http://schemas.openxmlformats.org/drawingml/2006/wordprocessingDrawing" xmlns:w10="urn:schemas-microsoft-com:office:word" xmlns:w="http://schemas.openxmlformats.org/wordprocessingml/2006/main" xmlns:w14="http://schemas.microsoft.com/office/word/2010/wordml" xmlns:w15="http://schemas.microsoft.com/office/word/2012/wordml" xmlns:w16cex="http://schemas.microsoft.com/office/word/2018/wordml/cex" xmlns:w16cid="http://schemas.microsoft.com/office/word/2016/wordml/cid" xmlns:w16="http://schemas.microsoft.com/office/word/2018/wordml" xmlns:w16se="http://schemas.microsoft.com/office/word/2015/wordml/symex" xmlns:wpg="http://schemas.microsoft.com/office/word/2010/wordprocessingGroup" xmlns:wpi="http://schemas.microsoft.com/office/word/2010/wordprocessingInk" xmlns:wne="http://schemas.microsoft.com/office/word/2006/wordml" xmlns:wps="http://schemas.microsoft.com/office/word/2010/wordprocessingShape" mc:Ignorable="w14 w15 w16se w16cid w16 w16cex wp14">
+<w:ftr xmlns:wpc="http://schemas.microsoft.com/office/word/2010/wordprocessingCanvas" xmlns:cx="http://schemas.microsoft.com/office/drawing/2014/chartex" xmlns:cx1="http://schemas.microsoft.com/office/drawing/2015/9/8/chartex" xmlns:cx2="http://schemas.microsoft.com/office/drawing/2015/10/21/chartex" xmlns:cx3="http://schemas.microsoft.com/office/drawing/2016/5/9/chartex" xmlns:cx4="http://schemas.microsoft.com/office/drawing/2016/5/10/chartex" xmlns:cx5="http://schemas.microsoft.com/office/drawing/2016/5/11/chartex" xmlns:cx6="http://schemas.microsoft.com/office/drawing/2016/5/12/chartex" xmlns:cx7="http://schemas.microsoft.com/office/drawing/2016/5/13/chartex" xmlns:cx8="http://schemas.microsoft.com/office/drawing/2016/5/14/chartex" xmlns:mc="http://schemas.openxmlformats.org/markup-compatibility/2006" xmlns:aink="http://schemas.microsoft.com/office/drawing/2016/ink" xmlns:am3d="http://schemas.microsoft.com/office/drawing/2017/model3d" xmlns:o="urn:schemas-microsoft-com:office:office" xmlns:oel="http://schemas.microsoft.com/office/2019/extlst" xmlns:r="http://schemas.openxmlformats.org/officeDocument/2006/relationships" xmlns:m="http://schemas.openxmlformats.org/officeDocument/2006/math" xmlns:v="urn:schemas-microsoft-com:vml" xmlns:wp14="http://schemas.microsoft.com/office/word/2010/wordprocessingDrawing" xmlns:wp="http://schemas.openxmlformats.org/drawingml/2006/wordprocessingDrawing" xmlns:w10="urn:schemas-microsoft-com:office:word" xmlns:w="http://schemas.openxmlformats.org/wordprocessingml/2006/main" xmlns:w14="http://schemas.microsoft.com/office/word/2010/wordml" xmlns:w15="http://schemas.microsoft.com/office/word/2012/wordml" xmlns:w16cex="http://schemas.microsoft.com/office/word/2018/wordml/cex" xmlns:w16cid="http://schemas.microsoft.com/office/word/2016/wordml/cid" xmlns:w16="http://schemas.microsoft.com/office/word/2018/wordml" xmlns:w16sdtdh="http://schemas.microsoft.com/office/word/2020/wordml/sdtdatahash" xmlns:w16se="http://schemas.microsoft.com/office/word/2015/wordml/symex" xmlns:wpg="http://schemas.microsoft.com/office/word/2010/wordprocessingGroup" xmlns:wpi="http://schemas.microsoft.com/office/word/2010/wordprocessingInk" xmlns:wne="http://schemas.microsoft.com/office/word/2006/wordml" xmlns:wps="http://schemas.microsoft.com/office/word/2010/wordprocessingShape" mc:Ignorable="w14 w15 w16se w16cid w16 w16cex w16sdtdh wp14">
   <w:p>
     <w:r>
       <w:t>Even Footer</w:t>
@@ -194,7 +216,7 @@
 </file>
 
 <file path=word/footer2.xml><?xml version="1.0" encoding="utf-8"?>
-<w:ftr xmlns:wpc="http://schemas.microsoft.com/office/word/2010/wordprocessingCanvas" xmlns:cx="http://schemas.microsoft.com/office/drawing/2014/chartex" xmlns:cx1="http://schemas.microsoft.com/office/drawing/2015/9/8/chartex" xmlns:cx2="http://schemas.microsoft.com/office/drawing/2015/10/21/chartex" xmlns:cx3="http://schemas.microsoft.com/office/drawing/2016/5/9/chartex" xmlns:cx4="http://schemas.microsoft.com/office/drawing/2016/5/10/chartex" xmlns:cx5="http://schemas.microsoft.com/office/drawing/2016/5/11/chartex" xmlns:cx6="http://schemas.microsoft.com/office/drawing/2016/5/12/chartex" xmlns:cx7="http://schemas.microsoft.com/office/drawing/2016/5/13/chartex" xmlns:cx8="http://schemas.microsoft.com/office/drawing/2016/5/14/chartex" xmlns:mc="http://schemas.openxmlformats.org/markup-compatibility/2006" xmlns:aink="http://schemas.microsoft.com/office/drawing/2016/ink" xmlns:am3d="http://schemas.microsoft.com/office/drawing/2017/model3d" xmlns:o="urn:schemas-microsoft-com:office:office" xmlns:r="http://schemas.openxmlformats.org/officeDocument/2006/relationships" xmlns:m="http://schemas.openxmlformats.org/officeDocument/2006/math" xmlns:v="urn:schemas-microsoft-com:vml" xmlns:wp14="http://schemas.microsoft.com/office/word/2010/wordprocessingDrawing" xmlns:wp="http://schemas.openxmlformats.org/drawingml/2006/wordprocessingDrawing" xmlns:w10="urn:schemas-microsoft-com:office:word" xmlns:w="http://schemas.openxmlformats.org/wordprocessingml/2006/main" xmlns:w14="http://schemas.microsoft.com/office/word/2010/wordml" xmlns:w15="http://schemas.microsoft.com/office/word/2012/wordml" xmlns:w16cex="http://schemas.microsoft.com/office/word/2018/wordml/cex" xmlns:w16cid="http://schemas.microsoft.com/office/word/2016/wordml/cid" xmlns:w16="http://schemas.microsoft.com/office/word/2018/wordml" xmlns:w16se="http://schemas.microsoft.com/office/word/2015/wordml/symex" xmlns:wpg="http://schemas.microsoft.com/office/word/2010/wordprocessingGroup" xmlns:wpi="http://schemas.microsoft.com/office/word/2010/wordprocessingInk" xmlns:wne="http://schemas.microsoft.com/office/word/2006/wordml" xmlns:wps="http://schemas.microsoft.com/office/word/2010/wordprocessingShape" mc:Ignorable="w14 w15 w16se w16cid w16 w16cex wp14">
+<w:ftr xmlns:wpc="http://schemas.microsoft.com/office/word/2010/wordprocessingCanvas" xmlns:cx="http://schemas.microsoft.com/office/drawing/2014/chartex" xmlns:cx1="http://schemas.microsoft.com/office/drawing/2015/9/8/chartex" xmlns:cx2="http://schemas.microsoft.com/office/drawing/2015/10/21/chartex" xmlns:cx3="http://schemas.microsoft.com/office/drawing/2016/5/9/chartex" xmlns:cx4="http://schemas.microsoft.com/office/drawing/2016/5/10/chartex" xmlns:cx5="http://schemas.microsoft.com/office/drawing/2016/5/11/chartex" xmlns:cx6="http://schemas.microsoft.com/office/drawing/2016/5/12/chartex" xmlns:cx7="http://schemas.microsoft.com/office/drawing/2016/5/13/chartex" xmlns:cx8="http://schemas.microsoft.com/office/drawing/2016/5/14/chartex" xmlns:mc="http://schemas.openxmlformats.org/markup-compatibility/2006" xmlns:aink="http://schemas.microsoft.com/office/drawing/2016/ink" xmlns:am3d="http://schemas.microsoft.com/office/drawing/2017/model3d" xmlns:o="urn:schemas-microsoft-com:office:office" xmlns:oel="http://schemas.microsoft.com/office/2019/extlst" xmlns:r="http://schemas.openxmlformats.org/officeDocument/2006/relationships" xmlns:m="http://schemas.openxmlformats.org/officeDocument/2006/math" xmlns:v="urn:schemas-microsoft-com:vml" xmlns:wp14="http://schemas.microsoft.com/office/word/2010/wordprocessingDrawing" xmlns:wp="http://schemas.openxmlformats.org/drawingml/2006/wordprocessingDrawing" xmlns:w10="urn:schemas-microsoft-com:office:word" xmlns:w="http://schemas.openxmlformats.org/wordprocessingml/2006/main" xmlns:w14="http://schemas.microsoft.com/office/word/2010/wordml" xmlns:w15="http://schemas.microsoft.com/office/word/2012/wordml" xmlns:w16cex="http://schemas.microsoft.com/office/word/2018/wordml/cex" xmlns:w16cid="http://schemas.microsoft.com/office/word/2016/wordml/cid" xmlns:w16="http://schemas.microsoft.com/office/word/2018/wordml" xmlns:w16sdtdh="http://schemas.microsoft.com/office/word/2020/wordml/sdtdatahash" xmlns:w16se="http://schemas.microsoft.com/office/word/2015/wordml/symex" xmlns:wpg="http://schemas.microsoft.com/office/word/2010/wordprocessingGroup" xmlns:wpi="http://schemas.microsoft.com/office/word/2010/wordprocessingInk" xmlns:wne="http://schemas.microsoft.com/office/word/2006/wordml" xmlns:wps="http://schemas.microsoft.com/office/word/2010/wordprocessingShape" mc:Ignorable="w14 w15 w16se w16cid w16 w16cex w16sdtdh wp14">
   <w:p>
     <w:r>
       <w:t xml:space="preserve">Odd Footer: </w:t>
@@ -225,7 +247,7 @@
 </file>
 
 <file path=word/footnotes.xml><?xml version="1.0" encoding="utf-8"?>
-<w:footnotes xmlns:wpc="http://schemas.microsoft.com/office/word/2010/wordprocessingCanvas" xmlns:cx="http://schemas.microsoft.com/office/drawing/2014/chartex" xmlns:cx1="http://schemas.microsoft.com/office/drawing/2015/9/8/chartex" xmlns:cx2="http://schemas.microsoft.com/office/drawing/2015/10/21/chartex" xmlns:cx3="http://schemas.microsoft.com/office/drawing/2016/5/9/chartex" xmlns:cx4="http://schemas.microsoft.com/office/drawing/2016/5/10/chartex" xmlns:cx5="http://schemas.microsoft.com/office/drawing/2016/5/11/chartex" xmlns:cx6="http://schemas.microsoft.com/office/drawing/2016/5/12/chartex" xmlns:cx7="http://schemas.microsoft.com/office/drawing/2016/5/13/chartex" xmlns:cx8="http://schemas.microsoft.com/office/drawing/2016/5/14/chartex" xmlns:mc="http://schemas.openxmlformats.org/markup-compatibility/2006" xmlns:aink="http://schemas.microsoft.com/office/drawing/2016/ink" xmlns:am3d="http://schemas.microsoft.com/office/drawing/2017/model3d" xmlns:o="urn:schemas-microsoft-com:office:office" xmlns:r="http://schemas.openxmlformats.org/officeDocument/2006/relationships" xmlns:m="http://schemas.openxmlformats.org/officeDocument/2006/math" xmlns:v="urn:schemas-microsoft-com:vml" xmlns:wp14="http://schemas.microsoft.com/office/word/2010/wordprocessingDrawing" xmlns:wp="http://schemas.openxmlformats.org/drawingml/2006/wordprocessingDrawing" xmlns:w10="urn:schemas-microsoft-com:office:word" xmlns:w="http://schemas.openxmlformats.org/wordprocessingml/2006/main" xmlns:w14="http://schemas.microsoft.com/office/word/2010/wordml" xmlns:w15="http://schemas.microsoft.com/office/word/2012/wordml" xmlns:w16cex="http://schemas.microsoft.com/office/word/2018/wordml/cex" xmlns:w16cid="http://schemas.microsoft.com/office/word/2016/wordml/cid" xmlns:w16="http://schemas.microsoft.com/office/word/2018/wordml" xmlns:w16se="http://schemas.microsoft.com/office/word/2015/wordml/symex" xmlns:wpg="http://schemas.microsoft.com/office/word/2010/wordprocessingGroup" xmlns:wpi="http://schemas.microsoft.com/office/word/2010/wordprocessingInk" xmlns:wne="http://schemas.microsoft.com/office/word/2006/wordml" xmlns:wps="http://schemas.microsoft.com/office/word/2010/wordprocessingShape" mc:Ignorable="w14 w15 w16se w16cid w16 w16cex wp14">
+<w:footnotes xmlns:wpc="http://schemas.microsoft.com/office/word/2010/wordprocessingCanvas" xmlns:cx="http://schemas.microsoft.com/office/drawing/2014/chartex" xmlns:cx1="http://schemas.microsoft.com/office/drawing/2015/9/8/chartex" xmlns:cx2="http://schemas.microsoft.com/office/drawing/2015/10/21/chartex" xmlns:cx3="http://schemas.microsoft.com/office/drawing/2016/5/9/chartex" xmlns:cx4="http://schemas.microsoft.com/office/drawing/2016/5/10/chartex" xmlns:cx5="http://schemas.microsoft.com/office/drawing/2016/5/11/chartex" xmlns:cx6="http://schemas.microsoft.com/office/drawing/2016/5/12/chartex" xmlns:cx7="http://schemas.microsoft.com/office/drawing/2016/5/13/chartex" xmlns:cx8="http://schemas.microsoft.com/office/drawing/2016/5/14/chartex" xmlns:mc="http://schemas.openxmlformats.org/markup-compatibility/2006" xmlns:aink="http://schemas.microsoft.com/office/drawing/2016/ink" xmlns:am3d="http://schemas.microsoft.com/office/drawing/2017/model3d" xmlns:o="urn:schemas-microsoft-com:office:office" xmlns:oel="http://schemas.microsoft.com/office/2019/extlst" xmlns:r="http://schemas.openxmlformats.org/officeDocument/2006/relationships" xmlns:m="http://schemas.openxmlformats.org/officeDocument/2006/math" xmlns:v="urn:schemas-microsoft-com:vml" xmlns:wp14="http://schemas.microsoft.com/office/word/2010/wordprocessingDrawing" xmlns:wp="http://schemas.openxmlformats.org/drawingml/2006/wordprocessingDrawing" xmlns:w10="urn:schemas-microsoft-com:office:word" xmlns:w="http://schemas.openxmlformats.org/wordprocessingml/2006/main" xmlns:w14="http://schemas.microsoft.com/office/word/2010/wordml" xmlns:w15="http://schemas.microsoft.com/office/word/2012/wordml" xmlns:w16cex="http://schemas.microsoft.com/office/word/2018/wordml/cex" xmlns:w16cid="http://schemas.microsoft.com/office/word/2016/wordml/cid" xmlns:w16="http://schemas.microsoft.com/office/word/2018/wordml" xmlns:w16sdtdh="http://schemas.microsoft.com/office/word/2020/wordml/sdtdatahash" xmlns:w16se="http://schemas.microsoft.com/office/word/2015/wordml/symex" xmlns:wpg="http://schemas.microsoft.com/office/word/2010/wordprocessingGroup" xmlns:wpi="http://schemas.microsoft.com/office/word/2010/wordprocessingInk" xmlns:wne="http://schemas.microsoft.com/office/word/2006/wordml" xmlns:wps="http://schemas.microsoft.com/office/word/2010/wordprocessingShape" mc:Ignorable="w14 w15 w16se w16cid w16 w16cex w16sdtdh wp14">
   <w:footnote w:type="separator" w:id="-1">
     <w:p>
       <w:pPr>
@@ -250,7 +272,7 @@
 </file>
 
 <file path=word/header1.xml><?xml version="1.0" encoding="utf-8"?>
-<w:hdr xmlns:wpc="http://schemas.microsoft.com/office/word/2010/wordprocessingCanvas" xmlns:cx="http://schemas.microsoft.com/office/drawing/2014/chartex" xmlns:cx1="http://schemas.microsoft.com/office/drawing/2015/9/8/chartex" xmlns:cx2="http://schemas.microsoft.com/office/drawing/2015/10/21/chartex" xmlns:cx3="http://schemas.microsoft.com/office/drawing/2016/5/9/chartex" xmlns:cx4="http://schemas.microsoft.com/office/drawing/2016/5/10/chartex" xmlns:cx5="http://schemas.microsoft.com/office/drawing/2016/5/11/chartex" xmlns:cx6="http://schemas.microsoft.com/office/drawing/2016/5/12/chartex" xmlns:cx7="http://schemas.microsoft.com/office/drawing/2016/5/13/chartex" xmlns:cx8="http://schemas.microsoft.com/office/drawing/2016/5/14/chartex" xmlns:mc="http://schemas.openxmlformats.org/markup-compatibility/2006" xmlns:aink="http://schemas.microsoft.com/office/drawing/2016/ink" xmlns:am3d="http://schemas.microsoft.com/office/drawing/2017/model3d" xmlns:o="urn:schemas-microsoft-com:office:office" xmlns:r="http://schemas.openxmlformats.org/officeDocument/2006/relationships" xmlns:m="http://schemas.openxmlformats.org/officeDocument/2006/math" xmlns:v="urn:schemas-microsoft-com:vml" xmlns:wp14="http://schemas.microsoft.com/office/word/2010/wordprocessingDrawing" xmlns:wp="http://schemas.openxmlformats.org/drawingml/2006/wordprocessingDrawing" xmlns:w10="urn:schemas-microsoft-com:office:word" xmlns:w="http://schemas.openxmlformats.org/wordprocessingml/2006/main" xmlns:w14="http://schemas.microsoft.com/office/word/2010/wordml" xmlns:w15="http://schemas.microsoft.com/office/word/2012/wordml" xmlns:w16cex="http://schemas.microsoft.com/office/word/2018/wordml/cex" xmlns:w16cid="http://schemas.microsoft.com/office/word/2016/wordml/cid" xmlns:w16="http://schemas.microsoft.com/office/word/2018/wordml" xmlns:w16se="http://schemas.microsoft.com/office/word/2015/wordml/symex" xmlns:wpg="http://schemas.microsoft.com/office/word/2010/wordprocessingGroup" xmlns:wpi="http://schemas.microsoft.com/office/word/2010/wordprocessingInk" xmlns:wne="http://schemas.microsoft.com/office/word/2006/wordml" xmlns:wps="http://schemas.microsoft.com/office/word/2010/wordprocessingShape" mc:Ignorable="w14 w15 w16se w16cid w16 w16cex wp14">
+<w:hdr xmlns:wpc="http://schemas.microsoft.com/office/word/2010/wordprocessingCanvas" xmlns:cx="http://schemas.microsoft.com/office/drawing/2014/chartex" xmlns:cx1="http://schemas.microsoft.com/office/drawing/2015/9/8/chartex" xmlns:cx2="http://schemas.microsoft.com/office/drawing/2015/10/21/chartex" xmlns:cx3="http://schemas.microsoft.com/office/drawing/2016/5/9/chartex" xmlns:cx4="http://schemas.microsoft.com/office/drawing/2016/5/10/chartex" xmlns:cx5="http://schemas.microsoft.com/office/drawing/2016/5/11/chartex" xmlns:cx6="http://schemas.microsoft.com/office/drawing/2016/5/12/chartex" xmlns:cx7="http://schemas.microsoft.com/office/drawing/2016/5/13/chartex" xmlns:cx8="http://schemas.microsoft.com/office/drawing/2016/5/14/chartex" xmlns:mc="http://schemas.openxmlformats.org/markup-compatibility/2006" xmlns:aink="http://schemas.microsoft.com/office/drawing/2016/ink" xmlns:am3d="http://schemas.microsoft.com/office/drawing/2017/model3d" xmlns:o="urn:schemas-microsoft-com:office:office" xmlns:oel="http://schemas.microsoft.com/office/2019/extlst" xmlns:r="http://schemas.openxmlformats.org/officeDocument/2006/relationships" xmlns:m="http://schemas.openxmlformats.org/officeDocument/2006/math" xmlns:v="urn:schemas-microsoft-com:vml" xmlns:wp14="http://schemas.microsoft.com/office/word/2010/wordprocessingDrawing" xmlns:wp="http://schemas.openxmlformats.org/drawingml/2006/wordprocessingDrawing" xmlns:w10="urn:schemas-microsoft-com:office:word" xmlns:w="http://schemas.openxmlformats.org/wordprocessingml/2006/main" xmlns:w14="http://schemas.microsoft.com/office/word/2010/wordml" xmlns:w15="http://schemas.microsoft.com/office/word/2012/wordml" xmlns:w16cex="http://schemas.microsoft.com/office/word/2018/wordml/cex" xmlns:w16cid="http://schemas.microsoft.com/office/word/2016/wordml/cid" xmlns:w16="http://schemas.microsoft.com/office/word/2018/wordml" xmlns:w16sdtdh="http://schemas.microsoft.com/office/word/2020/wordml/sdtdatahash" xmlns:w16se="http://schemas.microsoft.com/office/word/2015/wordml/symex" xmlns:wpg="http://schemas.microsoft.com/office/word/2010/wordprocessingGroup" xmlns:wpi="http://schemas.microsoft.com/office/word/2010/wordprocessingInk" xmlns:wne="http://schemas.microsoft.com/office/word/2006/wordml" xmlns:wps="http://schemas.microsoft.com/office/word/2010/wordprocessingShape" mc:Ignorable="w14 w15 w16se w16cid w16 w16cex w16sdtdh wp14">
   <w:p>
     <w:r>
       <w:t>Even Header Paragraph 1</w:t>
@@ -260,7 +282,7 @@
 </file>
 
 <file path=word/header2.xml><?xml version="1.0" encoding="utf-8"?>
-<w:hdr xmlns:wpc="http://schemas.microsoft.com/office/word/2010/wordprocessingCanvas" xmlns:cx="http://schemas.microsoft.com/office/drawing/2014/chartex" xmlns:cx1="http://schemas.microsoft.com/office/drawing/2015/9/8/chartex" xmlns:cx2="http://schemas.microsoft.com/office/drawing/2015/10/21/chartex" xmlns:cx3="http://schemas.microsoft.com/office/drawing/2016/5/9/chartex" xmlns:cx4="http://schemas.microsoft.com/office/drawing/2016/5/10/chartex" xmlns:cx5="http://schemas.microsoft.com/office/drawing/2016/5/11/chartex" xmlns:cx6="http://schemas.microsoft.com/office/drawing/2016/5/12/chartex" xmlns:cx7="http://schemas.microsoft.com/office/drawing/2016/5/13/chartex" xmlns:cx8="http://schemas.microsoft.com/office/drawing/2016/5/14/chartex" xmlns:mc="http://schemas.openxmlformats.org/markup-compatibility/2006" xmlns:aink="http://schemas.microsoft.com/office/drawing/2016/ink" xmlns:am3d="http://schemas.microsoft.com/office/drawing/2017/model3d" xmlns:o="urn:schemas-microsoft-com:office:office" xmlns:r="http://schemas.openxmlformats.org/officeDocument/2006/relationships" xmlns:m="http://schemas.openxmlformats.org/officeDocument/2006/math" xmlns:v="urn:schemas-microsoft-com:vml" xmlns:wp14="http://schemas.microsoft.com/office/word/2010/wordprocessingDrawing" xmlns:wp="http://schemas.openxmlformats.org/drawingml/2006/wordprocessingDrawing" xmlns:w10="urn:schemas-microsoft-com:office:word" xmlns:w="http://schemas.openxmlformats.org/wordprocessingml/2006/main" xmlns:w14="http://schemas.microsoft.com/office/word/2010/wordml" xmlns:w15="http://schemas.microsoft.com/office/word/2012/wordml" xmlns:w16cex="http://schemas.microsoft.com/office/word/2018/wordml/cex" xmlns:w16cid="http://schemas.microsoft.com/office/word/2016/wordml/cid" xmlns:w16="http://schemas.microsoft.com/office/word/2018/wordml" xmlns:w16se="http://schemas.microsoft.com/office/word/2015/wordml/symex" xmlns:wpg="http://schemas.microsoft.com/office/word/2010/wordprocessingGroup" xmlns:wpi="http://schemas.microsoft.com/office/word/2010/wordprocessingInk" xmlns:wne="http://schemas.microsoft.com/office/word/2006/wordml" xmlns:wps="http://schemas.microsoft.com/office/word/2010/wordprocessingShape" mc:Ignorable="w14 w15 w16se w16cid w16 w16cex wp14">
+<w:hdr xmlns:wpc="http://schemas.microsoft.com/office/word/2010/wordprocessingCanvas" xmlns:cx="http://schemas.microsoft.com/office/drawing/2014/chartex" xmlns:cx1="http://schemas.microsoft.com/office/drawing/2015/9/8/chartex" xmlns:cx2="http://schemas.microsoft.com/office/drawing/2015/10/21/chartex" xmlns:cx3="http://schemas.microsoft.com/office/drawing/2016/5/9/chartex" xmlns:cx4="http://schemas.microsoft.com/office/drawing/2016/5/10/chartex" xmlns:cx5="http://schemas.microsoft.com/office/drawing/2016/5/11/chartex" xmlns:cx6="http://schemas.microsoft.com/office/drawing/2016/5/12/chartex" xmlns:cx7="http://schemas.microsoft.com/office/drawing/2016/5/13/chartex" xmlns:cx8="http://schemas.microsoft.com/office/drawing/2016/5/14/chartex" xmlns:mc="http://schemas.openxmlformats.org/markup-compatibility/2006" xmlns:aink="http://schemas.microsoft.com/office/drawing/2016/ink" xmlns:am3d="http://schemas.microsoft.com/office/drawing/2017/model3d" xmlns:o="urn:schemas-microsoft-com:office:office" xmlns:oel="http://schemas.microsoft.com/office/2019/extlst" xmlns:r="http://schemas.openxmlformats.org/officeDocument/2006/relationships" xmlns:m="http://schemas.openxmlformats.org/officeDocument/2006/math" xmlns:v="urn:schemas-microsoft-com:vml" xmlns:wp14="http://schemas.microsoft.com/office/word/2010/wordprocessingDrawing" xmlns:wp="http://schemas.openxmlformats.org/drawingml/2006/wordprocessingDrawing" xmlns:w10="urn:schemas-microsoft-com:office:word" xmlns:w="http://schemas.openxmlformats.org/wordprocessingml/2006/main" xmlns:w14="http://schemas.microsoft.com/office/word/2010/wordml" xmlns:w15="http://schemas.microsoft.com/office/word/2012/wordml" xmlns:w16cex="http://schemas.microsoft.com/office/word/2018/wordml/cex" xmlns:w16cid="http://schemas.microsoft.com/office/word/2016/wordml/cid" xmlns:w16="http://schemas.microsoft.com/office/word/2018/wordml" xmlns:w16sdtdh="http://schemas.microsoft.com/office/word/2020/wordml/sdtdatahash" xmlns:w16se="http://schemas.microsoft.com/office/word/2015/wordml/symex" xmlns:wpg="http://schemas.microsoft.com/office/word/2010/wordprocessingGroup" xmlns:wpi="http://schemas.microsoft.com/office/word/2010/wordprocessingInk" xmlns:wne="http://schemas.microsoft.com/office/word/2006/wordml" xmlns:wps="http://schemas.microsoft.com/office/word/2010/wordprocessingShape" mc:Ignorable="w14 w15 w16se w16cid w16 w16cex w16sdtdh wp14">
   <w:p>
     <w:r>
       <w:t>Odd Header Paragraph 1</w:t>
@@ -275,7 +297,7 @@
 </file>
 
 <file path=word/numbering.xml><?xml version="1.0" encoding="utf-8"?>
-<w:numbering xmlns:wpc="http://schemas.microsoft.com/office/word/2010/wordprocessingCanvas" xmlns:cx="http://schemas.microsoft.com/office/drawing/2014/chartex" xmlns:cx1="http://schemas.microsoft.com/office/drawing/2015/9/8/chartex" xmlns:cx2="http://schemas.microsoft.com/office/drawing/2015/10/21/chartex" xmlns:cx3="http://schemas.microsoft.com/office/drawing/2016/5/9/chartex" xmlns:cx4="http://schemas.microsoft.com/office/drawing/2016/5/10/chartex" xmlns:cx5="http://schemas.microsoft.com/office/drawing/2016/5/11/chartex" xmlns:cx6="http://schemas.microsoft.com/office/drawing/2016/5/12/chartex" xmlns:cx7="http://schemas.microsoft.com/office/drawing/2016/5/13/chartex" xmlns:cx8="http://schemas.microsoft.com/office/drawing/2016/5/14/chartex" xmlns:mc="http://schemas.openxmlformats.org/markup-compatibility/2006" xmlns:aink="http://schemas.microsoft.com/office/drawing/2016/ink" xmlns:am3d="http://schemas.microsoft.com/office/drawing/2017/model3d" xmlns:o="urn:schemas-microsoft-com:office:office" xmlns:r="http://schemas.openxmlformats.org/officeDocument/2006/relationships" xmlns:m="http://schemas.openxmlformats.org/officeDocument/2006/math" xmlns:v="urn:schemas-microsoft-com:vml" xmlns:wp14="http://schemas.microsoft.com/office/word/2010/wordprocessingDrawing" xmlns:wp="http://schemas.openxmlformats.org/drawingml/2006/wordprocessingDrawing" xmlns:w10="urn:schemas-microsoft-com:office:word" xmlns:w="http://schemas.openxmlformats.org/wordprocessingml/2006/main" xmlns:w14="http://schemas.microsoft.com/office/word/2010/wordml" xmlns:w15="http://schemas.microsoft.com/office/word/2012/wordml" xmlns:w16cex="http://schemas.microsoft.com/office/word/2018/wordml/cex" xmlns:w16cid="http://schemas.microsoft.com/office/word/2016/wordml/cid" xmlns:w16="http://schemas.microsoft.com/office/word/2018/wordml" xmlns:w16se="http://schemas.microsoft.com/office/word/2015/wordml/symex" xmlns:wpg="http://schemas.microsoft.com/office/word/2010/wordprocessingGroup" xmlns:wpi="http://schemas.microsoft.com/office/word/2010/wordprocessingInk" xmlns:wne="http://schemas.microsoft.com/office/word/2006/wordml" xmlns:wps="http://schemas.microsoft.com/office/word/2010/wordprocessingShape" mc:Ignorable="w14 w15 w16se w16cid w16 w16cex wp14">
+<w:numbering xmlns:wpc="http://schemas.microsoft.com/office/word/2010/wordprocessingCanvas" xmlns:cx="http://schemas.microsoft.com/office/drawing/2014/chartex" xmlns:cx1="http://schemas.microsoft.com/office/drawing/2015/9/8/chartex" xmlns:cx2="http://schemas.microsoft.com/office/drawing/2015/10/21/chartex" xmlns:cx3="http://schemas.microsoft.com/office/drawing/2016/5/9/chartex" xmlns:cx4="http://schemas.microsoft.com/office/drawing/2016/5/10/chartex" xmlns:cx5="http://schemas.microsoft.com/office/drawing/2016/5/11/chartex" xmlns:cx6="http://schemas.microsoft.com/office/drawing/2016/5/12/chartex" xmlns:cx7="http://schemas.microsoft.com/office/drawing/2016/5/13/chartex" xmlns:cx8="http://schemas.microsoft.com/office/drawing/2016/5/14/chartex" xmlns:mc="http://schemas.openxmlformats.org/markup-compatibility/2006" xmlns:aink="http://schemas.microsoft.com/office/drawing/2016/ink" xmlns:am3d="http://schemas.microsoft.com/office/drawing/2017/model3d" xmlns:o="urn:schemas-microsoft-com:office:office" xmlns:oel="http://schemas.microsoft.com/office/2019/extlst" xmlns:r="http://schemas.openxmlformats.org/officeDocument/2006/relationships" xmlns:m="http://schemas.openxmlformats.org/officeDocument/2006/math" xmlns:v="urn:schemas-microsoft-com:vml" xmlns:wp14="http://schemas.microsoft.com/office/word/2010/wordprocessingDrawing" xmlns:wp="http://schemas.openxmlformats.org/drawingml/2006/wordprocessingDrawing" xmlns:w10="urn:schemas-microsoft-com:office:word" xmlns:w="http://schemas.openxmlformats.org/wordprocessingml/2006/main" xmlns:w14="http://schemas.microsoft.com/office/word/2010/wordml" xmlns:w15="http://schemas.microsoft.com/office/word/2012/wordml" xmlns:w16cex="http://schemas.microsoft.com/office/word/2018/wordml/cex" xmlns:w16cid="http://schemas.microsoft.com/office/word/2016/wordml/cid" xmlns:w16="http://schemas.microsoft.com/office/word/2018/wordml" xmlns:w16sdtdh="http://schemas.microsoft.com/office/word/2020/wordml/sdtdatahash" xmlns:w16se="http://schemas.microsoft.com/office/word/2015/wordml/symex" xmlns:wpg="http://schemas.microsoft.com/office/word/2010/wordprocessingGroup" xmlns:wpi="http://schemas.microsoft.com/office/word/2010/wordprocessingInk" xmlns:wne="http://schemas.microsoft.com/office/word/2006/wordml" xmlns:wps="http://schemas.microsoft.com/office/word/2010/wordprocessingShape" mc:Ignorable="w14 w15 w16se w16cid w16 w16cex w16sdtdh wp14">
   <w:abstractNum w:abstractNumId="0" w15:restartNumberingAfterBreak="0">
     <w:nsid w:val="FFFFFF7C"/>
     <w:multiLevelType w:val="singleLevel"/>
@@ -865,49 +887,49 @@
       </w:rPr>
     </w:lvl>
   </w:abstractNum>
-  <w:num w:numId="1">
+  <w:num w:numId="1" w16cid:durableId="1569682350">
     <w:abstractNumId w:val="12"/>
   </w:num>
-  <w:num w:numId="2">
+  <w:num w:numId="2" w16cid:durableId="2096825991">
     <w:abstractNumId w:val="10"/>
   </w:num>
-  <w:num w:numId="3">
+  <w:num w:numId="3" w16cid:durableId="626786523">
     <w:abstractNumId w:val="0"/>
   </w:num>
-  <w:num w:numId="4">
+  <w:num w:numId="4" w16cid:durableId="1816557674">
     <w:abstractNumId w:val="1"/>
   </w:num>
-  <w:num w:numId="5">
+  <w:num w:numId="5" w16cid:durableId="362676955">
     <w:abstractNumId w:val="2"/>
   </w:num>
-  <w:num w:numId="6">
+  <w:num w:numId="6" w16cid:durableId="2018538121">
     <w:abstractNumId w:val="3"/>
   </w:num>
-  <w:num w:numId="7">
+  <w:num w:numId="7" w16cid:durableId="1470396772">
     <w:abstractNumId w:val="8"/>
   </w:num>
-  <w:num w:numId="8">
+  <w:num w:numId="8" w16cid:durableId="1578709094">
     <w:abstractNumId w:val="4"/>
   </w:num>
-  <w:num w:numId="9">
+  <w:num w:numId="9" w16cid:durableId="2129665598">
     <w:abstractNumId w:val="5"/>
   </w:num>
-  <w:num w:numId="10">
+  <w:num w:numId="10" w16cid:durableId="1663972398">
     <w:abstractNumId w:val="6"/>
   </w:num>
-  <w:num w:numId="11">
+  <w:num w:numId="11" w16cid:durableId="1209220120">
     <w:abstractNumId w:val="7"/>
   </w:num>
-  <w:num w:numId="12">
+  <w:num w:numId="12" w16cid:durableId="1379163899">
     <w:abstractNumId w:val="9"/>
   </w:num>
-  <w:num w:numId="13">
+  <w:num w:numId="13" w16cid:durableId="281739389">
     <w:abstractNumId w:val="13"/>
   </w:num>
-  <w:num w:numId="14">
+  <w:num w:numId="14" w16cid:durableId="289408990">
     <w:abstractNumId w:val="11"/>
   </w:num>
-  <w:num w:numId="15">
+  <w:num w:numId="15" w16cid:durableId="1044251427">
     <w:abstractNumId w:val="8"/>
     <w:lvlOverride w:ilvl="0">
       <w:startOverride w:val="1"/>
@@ -917,7 +939,7 @@
 </file>
 
 <file path=word/styles.xml><?xml version="1.0" encoding="utf-8"?>
-<w:styles xmlns:mc="http://schemas.openxmlformats.org/markup-compatibility/2006" xmlns:r="http://schemas.openxmlformats.org/officeDocument/2006/relationships" xmlns:w="http://schemas.openxmlformats.org/wordprocessingml/2006/main" xmlns:w14="http://schemas.microsoft.com/office/word/2010/wordml" xmlns:w15="http://schemas.microsoft.com/office/word/2012/wordml" xmlns:w16cex="http://schemas.microsoft.com/office/word/2018/wordml/cex" xmlns:w16cid="http://schemas.microsoft.com/office/word/2016/wordml/cid" xmlns:w16="http://schemas.microsoft.com/office/word/2018/wordml" xmlns:w16se="http://schemas.microsoft.com/office/word/2015/wordml/symex" mc:Ignorable="w14 w15 w16se w16cid w16 w16cex">
+<w:styles xmlns:mc="http://schemas.openxmlformats.org/markup-compatibility/2006" xmlns:r="http://schemas.openxmlformats.org/officeDocument/2006/relationships" xmlns:w="http://schemas.openxmlformats.org/wordprocessingml/2006/main" xmlns:w14="http://schemas.microsoft.com/office/word/2010/wordml" xmlns:w15="http://schemas.microsoft.com/office/word/2012/wordml" xmlns:w16cex="http://schemas.microsoft.com/office/word/2018/wordml/cex" xmlns:w16cid="http://schemas.microsoft.com/office/word/2016/wordml/cid" xmlns:w16="http://schemas.microsoft.com/office/word/2018/wordml" xmlns:w16sdtdh="http://schemas.microsoft.com/office/word/2020/wordml/sdtdatahash" xmlns:w16se="http://schemas.microsoft.com/office/word/2015/wordml/symex" mc:Ignorable="w14 w15 w16se w16cid w16 w16cex w16sdtdh">
   <w:docDefaults>
     <w:rPrDefault>
       <w:rPr>
@@ -2614,6 +2636,29 @@
       <w:contextualSpacing/>
     </w:pPr>
   </w:style>
+  <w:style w:type="character" w:styleId="Hyperlink">
+    <w:name w:val="Hyperlink"/>
+    <w:basedOn w:val="DefaultParagraphFont"/>
+    <w:uiPriority w:val="99"/>
+    <w:unhideWhenUsed/>
+    <w:rsid w:val="00BB6F60"/>
+    <w:rPr>
+      <w:color w:val="0563C1" w:themeColor="hyperlink"/>
+      <w:u w:val="single"/>
+    </w:rPr>
+  </w:style>
+  <w:style w:type="character" w:styleId="UnresolvedMention">
+    <w:name w:val="Unresolved Mention"/>
+    <w:basedOn w:val="DefaultParagraphFont"/>
+    <w:uiPriority w:val="99"/>
+    <w:semiHidden/>
+    <w:unhideWhenUsed/>
+    <w:rsid w:val="00BB6F60"/>
+    <w:rPr>
+      <w:color w:val="605E5C"/>
+      <w:shd w:val="clear" w:color="auto" w:fill="E1DFDD"/>
+    </w:rPr>
+  </w:style>
 </w:styles>
 </file>
 

</xml_diff>